<commit_message>
chg: Added FENCE and Ops check
</commit_message>
<xml_diff>
--- a/SOP/132-388-SUP.docx
+++ b/SOP/132-388-SUP.docx
@@ -1,6 +1,6 @@
 
 <file path=word/document.xml><?xml version="1.0" encoding="utf-8"?>
-<w:document xmlns:wpc="http://schemas.microsoft.com/office/word/2010/wordprocessingCanvas" xmlns:cx="http://schemas.microsoft.com/office/drawing/2014/chartex" xmlns:cx1="http://schemas.microsoft.com/office/drawing/2015/9/8/chartex" xmlns:cx2="http://schemas.microsoft.com/office/drawing/2015/10/21/chartex" xmlns:cx3="http://schemas.microsoft.com/office/drawing/2016/5/9/chartex" xmlns:cx4="http://schemas.microsoft.com/office/drawing/2016/5/10/chartex" xmlns:cx5="http://schemas.microsoft.com/office/drawing/2016/5/11/chartex" xmlns:cx6="http://schemas.microsoft.com/office/drawing/2016/5/12/chartex" xmlns:cx7="http://schemas.microsoft.com/office/drawing/2016/5/13/chartex" xmlns:cx8="http://schemas.microsoft.com/office/drawing/2016/5/14/chartex" xmlns:mc="http://schemas.openxmlformats.org/markup-compatibility/2006" xmlns:aink="http://schemas.microsoft.com/office/drawing/2016/ink" xmlns:am3d="http://schemas.microsoft.com/office/drawing/2017/model3d" xmlns:o="urn:schemas-microsoft-com:office:office" xmlns:r="http://schemas.openxmlformats.org/officeDocument/2006/relationships" xmlns:m="http://schemas.openxmlformats.org/officeDocument/2006/math" xmlns:v="urn:schemas-microsoft-com:vml" xmlns:wp14="http://schemas.microsoft.com/office/word/2010/wordprocessingDrawing" xmlns:wp="http://schemas.openxmlformats.org/drawingml/2006/wordprocessingDrawing" xmlns:w10="urn:schemas-microsoft-com:office:word" xmlns:w="http://schemas.openxmlformats.org/wordprocessingml/2006/main" xmlns:w14="http://schemas.microsoft.com/office/word/2010/wordml" xmlns:w15="http://schemas.microsoft.com/office/word/2012/wordml" xmlns:w16cid="http://schemas.microsoft.com/office/word/2016/wordml/cid" xmlns:w16se="http://schemas.microsoft.com/office/word/2015/wordml/symex" xmlns:wpg="http://schemas.microsoft.com/office/word/2010/wordprocessingGroup" xmlns:wpi="http://schemas.microsoft.com/office/word/2010/wordprocessingInk" xmlns:wne="http://schemas.microsoft.com/office/word/2006/wordml" xmlns:wps="http://schemas.microsoft.com/office/word/2010/wordprocessingShape" mc:Ignorable="w14 w15 w16se w16cid wp14">
+<w:document xmlns:ve="http://schemas.openxmlformats.org/markup-compatibility/2006" xmlns:o="urn:schemas-microsoft-com:office:office" xmlns:r="http://schemas.openxmlformats.org/officeDocument/2006/relationships" xmlns:m="http://schemas.openxmlformats.org/officeDocument/2006/math" xmlns:v="urn:schemas-microsoft-com:vml" xmlns:wp="http://schemas.openxmlformats.org/drawingml/2006/wordprocessingDrawing" xmlns:w10="urn:schemas-microsoft-com:office:word" xmlns:w="http://schemas.openxmlformats.org/wordprocessingml/2006/main" xmlns:wne="http://schemas.microsoft.com/office/word/2006/wordml">
   <w:body>
     <w:sdt>
       <w:sdtPr>
@@ -14,18 +14,16 @@
           <w:docPartUnique/>
         </w:docPartObj>
       </w:sdtPr>
-      <w:sdtEndPr/>
       <w:sdtContent>
         <w:sdt>
           <w:sdtPr>
             <w:id w:val="1059050977"/>
             <w:picture/>
           </w:sdtPr>
-          <w:sdtEndPr/>
           <w:sdtContent>
             <w:p>
               <w:pPr>
-                <w:pStyle w:val="Heading6"/>
+                <w:pStyle w:val="Overskrift6"/>
                 <w:spacing w:before="0"/>
                 <w:contextualSpacing/>
                 <w:jc w:val="center"/>
@@ -36,7 +34,7 @@
                   <w:lang w:val="nb-NO" w:eastAsia="nb-NO"/>
                 </w:rPr>
                 <w:drawing>
-                  <wp:inline distT="0" distB="0" distL="0" distR="0" wp14:anchorId="375C5A1E" wp14:editId="6CFA0B7C">
+                  <wp:inline distT="0" distB="0" distL="0" distR="0">
                     <wp:extent cx="1845904" cy="1891025"/>
                     <wp:effectExtent l="0" t="0" r="0" b="0"/>
                     <wp:docPr id="2" name="Picture 2"/>
@@ -95,11 +93,10 @@
             <w:dataBinding w:prefixMappings="xmlns:ns0='http://purl.org/dc/elements/1.1/' xmlns:ns1='http://schemas.openxmlformats.org/package/2006/metadata/core-properties' " w:xpath="/ns1:coreProperties[1]/ns0:title[1]" w:storeItemID="{6C3C8BC8-F283-45AE-878A-BAB7291924A1}"/>
             <w:text/>
           </w:sdtPr>
-          <w:sdtEndPr/>
           <w:sdtContent>
             <w:p>
               <w:pPr>
-                <w:pStyle w:val="NoSpacing"/>
+                <w:pStyle w:val="Ingenmellomrom"/>
                 <w:pBdr>
                   <w:top w:val="single" w:sz="4" w:space="6" w:color="808080" w:themeColor="accent4"/>
                   <w:bottom w:val="single" w:sz="4" w:space="6" w:color="808080" w:themeColor="accent4"/>
@@ -142,7 +139,7 @@
                   <w:szCs w:val="80"/>
                   <w:lang w:val="en-GB"/>
                 </w:rPr>
-                <w:t>PILOT SUPPLEMENT</w:t>
+                <w:t>Training Manual</w:t>
               </w:r>
             </w:p>
           </w:sdtContent>
@@ -160,11 +157,10 @@
             <w:dataBinding w:prefixMappings="xmlns:ns0='http://purl.org/dc/elements/1.1/' xmlns:ns1='http://schemas.openxmlformats.org/package/2006/metadata/core-properties' " w:xpath="/ns1:coreProperties[1]/ns1:category[1]" w:storeItemID="{6C3C8BC8-F283-45AE-878A-BAB7291924A1}"/>
             <w:text/>
           </w:sdtPr>
-          <w:sdtEndPr/>
           <w:sdtContent>
             <w:p>
               <w:pPr>
-                <w:pStyle w:val="NoSpacing"/>
+                <w:pStyle w:val="Ingenmellomrom"/>
                 <w:contextualSpacing/>
                 <w:jc w:val="center"/>
                 <w:rPr>
@@ -186,7 +182,7 @@
         </w:sdt>
         <w:p>
           <w:pPr>
-            <w:pStyle w:val="NoSpacing"/>
+            <w:pStyle w:val="Ingenmellomrom"/>
             <w:contextualSpacing/>
             <w:jc w:val="center"/>
             <w:rPr>
@@ -208,7 +204,6 @@
               <w:dataBinding w:prefixMappings="xmlns:ns0='http://purl.org/dc/elements/1.1/' xmlns:ns1='http://schemas.openxmlformats.org/package/2006/metadata/core-properties' " w:xpath="/ns1:coreProperties[1]/ns0:subject[1]" w:storeItemID="{6C3C8BC8-F283-45AE-878A-BAB7291924A1}"/>
               <w:text/>
             </w:sdtPr>
-            <w:sdtEndPr/>
             <w:sdtContent>
               <w:r>
                 <w:rPr>
@@ -216,14 +211,14 @@
                   <w:szCs w:val="28"/>
                   <w:lang w:val="nb-NO"/>
                 </w:rPr>
-                <w:t>Pilot Supplement</w:t>
+                <w:t>Training Manual</w:t>
               </w:r>
             </w:sdtContent>
           </w:sdt>
         </w:p>
         <w:p>
           <w:pPr>
-            <w:pStyle w:val="NoSpacing"/>
+            <w:pStyle w:val="Ingenmellomrom"/>
             <w:contextualSpacing/>
             <w:jc w:val="center"/>
             <w:rPr>
@@ -246,7 +241,6 @@
               <w:dataBinding w:prefixMappings="xmlns:ns0='http://schemas.openxmlformats.org/officeDocument/2006/extended-properties' " w:xpath="/ns0:Properties[1]/ns0:Company[1]" w:storeItemID="{6668398D-A668-4E3E-A5EB-62B293D839F1}"/>
               <w:text/>
             </w:sdtPr>
-            <w:sdtEndPr/>
             <w:sdtContent>
               <w:r>
                 <w:rPr>
@@ -290,7 +284,7 @@
               <w:color w:val="DDDDDD" w:themeColor="accent1"/>
               <w:lang w:eastAsia="nb-NO"/>
             </w:rPr>
-            <w:pict w14:anchorId="4F97850A">
+            <w:pict>
               <v:shapetype id="_x0000_t202" coordsize="21600,21600" o:spt="202" path="m,l,21600r21600,l21600,xe">
                 <v:stroke joinstyle="miter"/>
                 <v:path gradientshapeok="t" o:connecttype="rect"/>
@@ -300,7 +294,7 @@
                   <w:txbxContent>
                     <w:p>
                       <w:pPr>
-                        <w:pStyle w:val="NoSpacing"/>
+                        <w:pStyle w:val="Ingenmellomrom"/>
                         <w:jc w:val="center"/>
                         <w:rPr>
                           <w:color w:val="DDDDDD" w:themeColor="accent1"/>
@@ -310,7 +304,7 @@
                     </w:p>
                     <w:p>
                       <w:pPr>
-                        <w:pStyle w:val="NoSpacing"/>
+                        <w:pStyle w:val="Ingenmellomrom"/>
                         <w:jc w:val="center"/>
                         <w:rPr>
                           <w:sz w:val="24"/>
@@ -319,7 +313,7 @@
                       <w:hyperlink r:id="rId10" w:history="1">
                         <w:r>
                           <w:rPr>
-                            <w:rStyle w:val="Hyperlink"/>
+                            <w:rStyle w:val="Hyperkobling"/>
                             <w:sz w:val="24"/>
                           </w:rPr>
                           <w:t>www.132virtualwing.org</w:t>
@@ -328,7 +322,7 @@
                     </w:p>
                     <w:p>
                       <w:pPr>
-                        <w:pStyle w:val="NoSpacing"/>
+                        <w:pStyle w:val="Ingenmellomrom"/>
                         <w:jc w:val="center"/>
                         <w:rPr>
                           <w:color w:val="808080" w:themeColor="accent4"/>
@@ -340,51 +334,13 @@
                         </w:rPr>
                         <w:t>This work is licensed under a</w:t>
                       </w:r>
-                      <w:r>
-                        <w:rPr>
-                          <w:color w:val="808080" w:themeColor="accent4"/>
-                        </w:rPr>
-                        <w:t xml:space="preserve"> </w:t>
-                      </w:r>
                       <w:hyperlink r:id="rId11" w:history="1">
                         <w:r>
                           <w:rPr>
-                            <w:rStyle w:val="Hyperlink"/>
+                            <w:rStyle w:val="Hyperkobling"/>
                             <w:color w:val="808080" w:themeColor="accent4"/>
                           </w:rPr>
-                          <w:t>Creative Commons Attribution-</w:t>
-                        </w:r>
-                        <w:proofErr w:type="spellStart"/>
-                        <w:r>
-                          <w:rPr>
-                            <w:rStyle w:val="Hyperlink"/>
-                            <w:color w:val="808080" w:themeColor="accent4"/>
-                          </w:rPr>
-                          <w:t>ShareAlike</w:t>
-                        </w:r>
-                        <w:proofErr w:type="spellEnd"/>
-                        <w:r>
-                          <w:rPr>
-                            <w:rStyle w:val="Hyperlink"/>
-                            <w:color w:val="808080" w:themeColor="accent4"/>
-                          </w:rPr>
-                          <w:t xml:space="preserve"> 3.0 </w:t>
-                        </w:r>
-                        <w:proofErr w:type="spellStart"/>
-                        <w:r>
-                          <w:rPr>
-                            <w:rStyle w:val="Hyperlink"/>
-                            <w:color w:val="808080" w:themeColor="accent4"/>
-                          </w:rPr>
-                          <w:t>Unported</w:t>
-                        </w:r>
-                        <w:proofErr w:type="spellEnd"/>
-                        <w:r>
-                          <w:rPr>
-                            <w:rStyle w:val="Hyperlink"/>
-                            <w:color w:val="808080" w:themeColor="accent4"/>
-                          </w:rPr>
-                          <w:t xml:space="preserve"> License</w:t>
+                          <w:t>Creative Commons Attribution-ShareAlike 3.0 Unported License</w:t>
                         </w:r>
                       </w:hyperlink>
                       <w:r>
@@ -424,15 +380,17 @@
         <w:dataBinding w:prefixMappings="xmlns:ns0='http://purl.org/dc/elements/1.1/' xmlns:ns1='http://schemas.openxmlformats.org/package/2006/metadata/core-properties' " w:xpath="/ns1:coreProperties[1]/ns0:title[1]" w:storeItemID="{6C3C8BC8-F283-45AE-878A-BAB7291924A1}"/>
         <w:text/>
       </w:sdtPr>
-      <w:sdtEndPr/>
       <w:sdtContent>
         <w:p>
           <w:pPr>
-            <w:pStyle w:val="Title"/>
+            <w:pStyle w:val="Tittel"/>
             <w:jc w:val="center"/>
           </w:pPr>
           <w:r>
-            <w:t>388th PILOT SUPPLEMENT</w:t>
+            <w:rPr>
+              <w:lang w:val="nb-NO"/>
+            </w:rPr>
+            <w:t>388th Training Manual</w:t>
           </w:r>
         </w:p>
       </w:sdtContent>
@@ -451,20 +409,20 @@
       <w:tblPr>
         <w:tblStyle w:val="PlainTable31"/>
         <w:tblW w:w="0" w:type="auto"/>
-        <w:tblLook w:val="04A0" w:firstRow="1" w:lastRow="0" w:firstColumn="1" w:lastColumn="0" w:noHBand="0" w:noVBand="1"/>
+        <w:tblLook w:val="04A0"/>
       </w:tblPr>
       <w:tblGrid>
-        <w:gridCol w:w="2660"/>
-        <w:gridCol w:w="7076"/>
+        <w:gridCol w:w="2802"/>
+        <w:gridCol w:w="6934"/>
       </w:tblGrid>
       <w:tr>
         <w:trPr>
-          <w:cnfStyle w:val="100000000000" w:firstRow="1" w:lastRow="0" w:firstColumn="0" w:lastColumn="0" w:oddVBand="0" w:evenVBand="0" w:oddHBand="0" w:evenHBand="0" w:firstRowFirstColumn="0" w:firstRowLastColumn="0" w:lastRowFirstColumn="0" w:lastRowLastColumn="0"/>
+          <w:cnfStyle w:val="100000000000"/>
         </w:trPr>
         <w:tc>
           <w:tcPr>
-            <w:cnfStyle w:val="001000000100" w:firstRow="0" w:lastRow="0" w:firstColumn="1" w:lastColumn="0" w:oddVBand="0" w:evenVBand="0" w:oddHBand="0" w:evenHBand="0" w:firstRowFirstColumn="1" w:firstRowLastColumn="0" w:lastRowFirstColumn="0" w:lastRowLastColumn="0"/>
-            <w:tcW w:w="2660" w:type="dxa"/>
+            <w:cnfStyle w:val="001000000100"/>
+            <w:tcW w:w="2802" w:type="dxa"/>
           </w:tcPr>
           <w:p>
             <w:pPr>
@@ -502,11 +460,10 @@
             <w:dataBinding w:prefixMappings="xmlns:ns0='http://purl.org/dc/elements/1.1/' xmlns:ns1='http://schemas.openxmlformats.org/package/2006/metadata/core-properties' " w:xpath="/ns1:coreProperties[1]/ns1:category[1]" w:storeItemID="{6C3C8BC8-F283-45AE-878A-BAB7291924A1}"/>
             <w:text/>
           </w:sdtPr>
-          <w:sdtEndPr/>
           <w:sdtContent>
             <w:tc>
               <w:tcPr>
-                <w:tcW w:w="7076" w:type="dxa"/>
+                <w:tcW w:w="6934" w:type="dxa"/>
               </w:tcPr>
               <w:p>
                 <w:pPr>
@@ -514,7 +471,7 @@
                     <w:tab w:val="left" w:pos="5556"/>
                   </w:tabs>
                   <w:contextualSpacing/>
-                  <w:cnfStyle w:val="100000000000" w:firstRow="1" w:lastRow="0" w:firstColumn="0" w:lastColumn="0" w:oddVBand="0" w:evenVBand="0" w:oddHBand="0" w:evenHBand="0" w:firstRowFirstColumn="0" w:firstRowLastColumn="0" w:lastRowFirstColumn="0" w:lastRowLastColumn="0"/>
+                  <w:cnfStyle w:val="100000000000"/>
                 </w:pPr>
                 <w:r>
                   <w:rPr>
@@ -529,12 +486,12 @@
       </w:tr>
       <w:tr>
         <w:trPr>
-          <w:cnfStyle w:val="000000100000" w:firstRow="0" w:lastRow="0" w:firstColumn="0" w:lastColumn="0" w:oddVBand="0" w:evenVBand="0" w:oddHBand="1" w:evenHBand="0" w:firstRowFirstColumn="0" w:firstRowLastColumn="0" w:lastRowFirstColumn="0" w:lastRowLastColumn="0"/>
+          <w:cnfStyle w:val="000000100000"/>
         </w:trPr>
         <w:tc>
           <w:tcPr>
-            <w:cnfStyle w:val="001000000000" w:firstRow="0" w:lastRow="0" w:firstColumn="1" w:lastColumn="0" w:oddVBand="0" w:evenVBand="0" w:oddHBand="0" w:evenHBand="0" w:firstRowFirstColumn="0" w:firstRowLastColumn="0" w:lastRowFirstColumn="0" w:lastRowLastColumn="0"/>
-            <w:tcW w:w="2660" w:type="dxa"/>
+            <w:cnfStyle w:val="001000000000"/>
+            <w:tcW w:w="2802" w:type="dxa"/>
           </w:tcPr>
           <w:p>
             <w:pPr>
@@ -568,11 +525,10 @@
             <w:dataBinding w:prefixMappings="xmlns:ns0='http://purl.org/dc/elements/1.1/' xmlns:ns1='http://schemas.openxmlformats.org/package/2006/metadata/core-properties' " w:xpath="/ns1:coreProperties[1]/ns0:subject[1]" w:storeItemID="{6C3C8BC8-F283-45AE-878A-BAB7291924A1}"/>
             <w:text/>
           </w:sdtPr>
-          <w:sdtEndPr/>
           <w:sdtContent>
             <w:tc>
               <w:tcPr>
-                <w:tcW w:w="7076" w:type="dxa"/>
+                <w:tcW w:w="6934" w:type="dxa"/>
               </w:tcPr>
               <w:p>
                 <w:pPr>
@@ -580,13 +536,14 @@
                     <w:tab w:val="left" w:pos="5556"/>
                   </w:tabs>
                   <w:contextualSpacing/>
-                  <w:cnfStyle w:val="000000100000" w:firstRow="0" w:lastRow="0" w:firstColumn="0" w:lastColumn="0" w:oddVBand="0" w:evenVBand="0" w:oddHBand="1" w:evenHBand="0" w:firstRowFirstColumn="0" w:firstRowLastColumn="0" w:lastRowFirstColumn="0" w:lastRowLastColumn="0"/>
+                  <w:cnfStyle w:val="000000100000"/>
                 </w:pPr>
                 <w:r>
                   <w:rPr>
                     <w:b/>
+                    <w:lang w:val="nb-NO"/>
                   </w:rPr>
-                  <w:t>Pilot Supplement</w:t>
+                  <w:t>Training Manual</w:t>
                 </w:r>
               </w:p>
             </w:tc>
@@ -596,8 +553,8 @@
       <w:tr>
         <w:tc>
           <w:tcPr>
-            <w:cnfStyle w:val="001000000000" w:firstRow="0" w:lastRow="0" w:firstColumn="1" w:lastColumn="0" w:oddVBand="0" w:evenVBand="0" w:oddHBand="0" w:evenHBand="0" w:firstRowFirstColumn="0" w:firstRowLastColumn="0" w:lastRowFirstColumn="0" w:lastRowLastColumn="0"/>
-            <w:tcW w:w="2660" w:type="dxa"/>
+            <w:cnfStyle w:val="001000000000"/>
+            <w:tcW w:w="2802" w:type="dxa"/>
           </w:tcPr>
           <w:p>
             <w:pPr>
@@ -622,7 +579,7 @@
         </w:tc>
         <w:tc>
           <w:tcPr>
-            <w:tcW w:w="7076" w:type="dxa"/>
+            <w:tcW w:w="6934" w:type="dxa"/>
           </w:tcPr>
           <w:p>
             <w:pPr>
@@ -630,7 +587,7 @@
                 <w:tab w:val="left" w:pos="5556"/>
               </w:tabs>
               <w:contextualSpacing/>
-              <w:cnfStyle w:val="000000000000" w:firstRow="0" w:lastRow="0" w:firstColumn="0" w:lastColumn="0" w:oddVBand="0" w:evenVBand="0" w:oddHBand="0" w:evenHBand="0" w:firstRowFirstColumn="0" w:firstRowLastColumn="0" w:lastRowFirstColumn="0" w:lastRowLastColumn="0"/>
+              <w:cnfStyle w:val="000000000000"/>
             </w:pPr>
             <w:r>
               <w:t>0.</w:t>
@@ -643,12 +600,12 @@
       </w:tr>
       <w:tr>
         <w:trPr>
-          <w:cnfStyle w:val="000000100000" w:firstRow="0" w:lastRow="0" w:firstColumn="0" w:lastColumn="0" w:oddVBand="0" w:evenVBand="0" w:oddHBand="1" w:evenHBand="0" w:firstRowFirstColumn="0" w:firstRowLastColumn="0" w:lastRowFirstColumn="0" w:lastRowLastColumn="0"/>
+          <w:cnfStyle w:val="000000100000"/>
         </w:trPr>
         <w:tc>
           <w:tcPr>
-            <w:cnfStyle w:val="001000000000" w:firstRow="0" w:lastRow="0" w:firstColumn="1" w:lastColumn="0" w:oddVBand="0" w:evenVBand="0" w:oddHBand="0" w:evenHBand="0" w:firstRowFirstColumn="0" w:firstRowLastColumn="0" w:lastRowFirstColumn="0" w:lastRowLastColumn="0"/>
-            <w:tcW w:w="2660" w:type="dxa"/>
+            <w:cnfStyle w:val="001000000000"/>
+            <w:tcW w:w="2802" w:type="dxa"/>
           </w:tcPr>
           <w:p>
             <w:pPr>
@@ -684,11 +641,10 @@
               <w:calendar w:val="gregorian"/>
             </w:date>
           </w:sdtPr>
-          <w:sdtEndPr/>
           <w:sdtContent>
             <w:tc>
               <w:tcPr>
-                <w:tcW w:w="7076" w:type="dxa"/>
+                <w:tcW w:w="6934" w:type="dxa"/>
               </w:tcPr>
               <w:p>
                 <w:pPr>
@@ -696,7 +652,7 @@
                     <w:tab w:val="left" w:pos="5556"/>
                   </w:tabs>
                   <w:contextualSpacing/>
-                  <w:cnfStyle w:val="000000100000" w:firstRow="0" w:lastRow="0" w:firstColumn="0" w:lastColumn="0" w:oddVBand="0" w:evenVBand="0" w:oddHBand="1" w:evenHBand="0" w:firstRowFirstColumn="0" w:firstRowLastColumn="0" w:lastRowFirstColumn="0" w:lastRowLastColumn="0"/>
+                  <w:cnfStyle w:val="000000100000"/>
                 </w:pPr>
                 <w:r>
                   <w:t>2</w:t>
@@ -718,8 +674,8 @@
       <w:tr>
         <w:tc>
           <w:tcPr>
-            <w:cnfStyle w:val="001000000000" w:firstRow="0" w:lastRow="0" w:firstColumn="1" w:lastColumn="0" w:oddVBand="0" w:evenVBand="0" w:oddHBand="0" w:evenHBand="0" w:firstRowFirstColumn="0" w:firstRowLastColumn="0" w:lastRowFirstColumn="0" w:lastRowLastColumn="0"/>
-            <w:tcW w:w="2660" w:type="dxa"/>
+            <w:cnfStyle w:val="001000000000"/>
+            <w:tcW w:w="2802" w:type="dxa"/>
           </w:tcPr>
           <w:p>
             <w:pPr>
@@ -744,7 +700,7 @@
         </w:tc>
         <w:tc>
           <w:tcPr>
-            <w:tcW w:w="7076" w:type="dxa"/>
+            <w:tcW w:w="6934" w:type="dxa"/>
           </w:tcPr>
           <w:p>
             <w:pPr>
@@ -752,30 +708,25 @@
                 <w:tab w:val="left" w:pos="5556"/>
               </w:tabs>
               <w:contextualSpacing/>
-              <w:cnfStyle w:val="000000000000" w:firstRow="0" w:lastRow="0" w:firstColumn="0" w:lastColumn="0" w:oddVBand="0" w:evenVBand="0" w:oddHBand="0" w:evenHBand="0" w:firstRowFirstColumn="0" w:firstRowLastColumn="0" w:lastRowFirstColumn="0" w:lastRowLastColumn="0"/>
+              <w:cnfStyle w:val="000000000000"/>
             </w:pPr>
             <w:r>
               <w:t>Neck, Ashilta</w:t>
             </w:r>
             <w:r>
-              <w:t xml:space="preserve">, </w:t>
-            </w:r>
-            <w:proofErr w:type="spellStart"/>
-            <w:r>
-              <w:t>Trollef</w:t>
-            </w:r>
-            <w:proofErr w:type="spellEnd"/>
+              <w:t>, Trollef</w:t>
+            </w:r>
           </w:p>
         </w:tc>
       </w:tr>
       <w:tr>
         <w:trPr>
-          <w:cnfStyle w:val="000000100000" w:firstRow="0" w:lastRow="0" w:firstColumn="0" w:lastColumn="0" w:oddVBand="0" w:evenVBand="0" w:oddHBand="1" w:evenHBand="0" w:firstRowFirstColumn="0" w:firstRowLastColumn="0" w:lastRowFirstColumn="0" w:lastRowLastColumn="0"/>
+          <w:cnfStyle w:val="000000100000"/>
         </w:trPr>
         <w:tc>
           <w:tcPr>
-            <w:cnfStyle w:val="001000000000" w:firstRow="0" w:lastRow="0" w:firstColumn="1" w:lastColumn="0" w:oddVBand="0" w:evenVBand="0" w:oddHBand="0" w:evenHBand="0" w:firstRowFirstColumn="0" w:firstRowLastColumn="0" w:lastRowFirstColumn="0" w:lastRowLastColumn="0"/>
-            <w:tcW w:w="2660" w:type="dxa"/>
+            <w:cnfStyle w:val="001000000000"/>
+            <w:tcW w:w="2802" w:type="dxa"/>
           </w:tcPr>
           <w:p>
             <w:pPr>
@@ -807,7 +758,7 @@
         </w:tc>
         <w:tc>
           <w:tcPr>
-            <w:tcW w:w="7076" w:type="dxa"/>
+            <w:tcW w:w="6934" w:type="dxa"/>
           </w:tcPr>
           <w:p>
             <w:pPr>
@@ -815,7 +766,7 @@
                 <w:tab w:val="left" w:pos="5556"/>
               </w:tabs>
               <w:contextualSpacing/>
-              <w:cnfStyle w:val="000000100000" w:firstRow="0" w:lastRow="0" w:firstColumn="0" w:lastColumn="0" w:oddVBand="0" w:evenVBand="0" w:oddHBand="1" w:evenHBand="0" w:firstRowFirstColumn="0" w:firstRowLastColumn="0" w:lastRowFirstColumn="0" w:lastRowLastColumn="0"/>
+              <w:cnfStyle w:val="000000100000"/>
               <w:rPr>
                 <w:i/>
               </w:rPr>
@@ -838,26 +789,14 @@
               </w:rPr>
               <w:t xml:space="preserve"> Initial Draft</w:t>
             </w:r>
-          </w:p>
-          <w:p>
-            <w:pPr>
-              <w:tabs>
-                <w:tab w:val="left" w:pos="5556"/>
-              </w:tabs>
-              <w:contextualSpacing/>
-              <w:cnfStyle w:val="000000100000" w:firstRow="0" w:lastRow="0" w:firstColumn="0" w:lastColumn="0" w:oddVBand="0" w:evenVBand="0" w:oddHBand="1" w:evenHBand="0" w:firstRowFirstColumn="0" w:firstRowLastColumn="0" w:lastRowFirstColumn="0" w:lastRowLastColumn="0"/>
-              <w:rPr>
-                <w:iCs/>
-              </w:rPr>
-            </w:pPr>
           </w:p>
         </w:tc>
       </w:tr>
       <w:tr>
         <w:tc>
           <w:tcPr>
-            <w:cnfStyle w:val="001000000000" w:firstRow="0" w:lastRow="0" w:firstColumn="1" w:lastColumn="0" w:oddVBand="0" w:evenVBand="0" w:oddHBand="0" w:evenHBand="0" w:firstRowFirstColumn="0" w:firstRowLastColumn="0" w:lastRowFirstColumn="0" w:lastRowLastColumn="0"/>
-            <w:tcW w:w="2660" w:type="dxa"/>
+            <w:cnfStyle w:val="001000000000"/>
+            <w:tcW w:w="2802" w:type="dxa"/>
           </w:tcPr>
           <w:p>
             <w:pPr>
@@ -884,7 +823,7 @@
         </w:tc>
         <w:tc>
           <w:tcPr>
-            <w:tcW w:w="7076" w:type="dxa"/>
+            <w:tcW w:w="6934" w:type="dxa"/>
           </w:tcPr>
           <w:p>
             <w:pPr>
@@ -892,7 +831,7 @@
                 <w:tab w:val="left" w:pos="5556"/>
               </w:tabs>
               <w:contextualSpacing/>
-              <w:cnfStyle w:val="000000000000" w:firstRow="0" w:lastRow="0" w:firstColumn="0" w:lastColumn="0" w:oddVBand="0" w:evenVBand="0" w:oddHBand="0" w:evenHBand="0" w:firstRowFirstColumn="0" w:firstRowLastColumn="0" w:lastRowFirstColumn="0" w:lastRowLastColumn="0"/>
+              <w:cnfStyle w:val="000000000000"/>
               <w:rPr>
                 <w:i/>
               </w:rPr>
@@ -935,7 +874,7 @@
       <w:sdtContent>
         <w:p>
           <w:pPr>
-            <w:pStyle w:val="Heading1"/>
+            <w:pStyle w:val="Overskrift1"/>
           </w:pPr>
           <w:r>
             <w:t>Contents</w:t>
@@ -944,7 +883,7 @@
         </w:p>
         <w:p>
           <w:pPr>
-            <w:pStyle w:val="TOC1"/>
+            <w:pStyle w:val="INNH1"/>
             <w:tabs>
               <w:tab w:val="left" w:pos="400"/>
               <w:tab w:val="right" w:leader="dot" w:pos="9736"/>
@@ -968,7 +907,7 @@
           <w:hyperlink w:anchor="_Toc20598140" w:history="1">
             <w:r>
               <w:rPr>
-                <w:rStyle w:val="Hyperlink"/>
+                <w:rStyle w:val="Hyperkobling"/>
                 <w:noProof/>
               </w:rPr>
               <w:t>1.</w:t>
@@ -984,7 +923,7 @@
             </w:r>
             <w:r>
               <w:rPr>
-                <w:rStyle w:val="Hyperlink"/>
+                <w:rStyle w:val="Hyperkobling"/>
                 <w:noProof/>
               </w:rPr>
               <w:t>Contents</w:t>
@@ -1041,7 +980,7 @@
         </w:p>
         <w:p>
           <w:pPr>
-            <w:pStyle w:val="TOC1"/>
+            <w:pStyle w:val="INNH1"/>
             <w:tabs>
               <w:tab w:val="left" w:pos="400"/>
               <w:tab w:val="right" w:leader="dot" w:pos="9736"/>
@@ -1056,7 +995,7 @@
           <w:hyperlink w:anchor="_Toc20598141" w:history="1">
             <w:r>
               <w:rPr>
-                <w:rStyle w:val="Hyperlink"/>
+                <w:rStyle w:val="Hyperkobling"/>
                 <w:noProof/>
               </w:rPr>
               <w:t>2.</w:t>
@@ -1072,7 +1011,7 @@
             </w:r>
             <w:r>
               <w:rPr>
-                <w:rStyle w:val="Hyperlink"/>
+                <w:rStyle w:val="Hyperkobling"/>
                 <w:noProof/>
               </w:rPr>
               <w:t>Introduction</w:t>
@@ -1129,7 +1068,7 @@
         </w:p>
         <w:p>
           <w:pPr>
-            <w:pStyle w:val="TOC1"/>
+            <w:pStyle w:val="INNH1"/>
             <w:tabs>
               <w:tab w:val="left" w:pos="400"/>
               <w:tab w:val="right" w:leader="dot" w:pos="9736"/>
@@ -1144,7 +1083,7 @@
           <w:hyperlink w:anchor="_Toc20598142" w:history="1">
             <w:r>
               <w:rPr>
-                <w:rStyle w:val="Hyperlink"/>
+                <w:rStyle w:val="Hyperkobling"/>
                 <w:noProof/>
               </w:rPr>
               <w:t>3.</w:t>
@@ -1160,7 +1099,7 @@
             </w:r>
             <w:r>
               <w:rPr>
-                <w:rStyle w:val="Hyperlink"/>
+                <w:rStyle w:val="Hyperkobling"/>
                 <w:noProof/>
               </w:rPr>
               <w:t>Glossary of Terms</w:t>
@@ -1217,7 +1156,7 @@
         </w:p>
         <w:p>
           <w:pPr>
-            <w:pStyle w:val="TOC1"/>
+            <w:pStyle w:val="INNH1"/>
             <w:tabs>
               <w:tab w:val="left" w:pos="400"/>
               <w:tab w:val="right" w:leader="dot" w:pos="9736"/>
@@ -1232,7 +1171,7 @@
           <w:hyperlink w:anchor="_Toc20598143" w:history="1">
             <w:r>
               <w:rPr>
-                <w:rStyle w:val="Hyperlink"/>
+                <w:rStyle w:val="Hyperkobling"/>
                 <w:noProof/>
               </w:rPr>
               <w:t>4.</w:t>
@@ -1248,7 +1187,7 @@
             </w:r>
             <w:r>
               <w:rPr>
-                <w:rStyle w:val="Hyperlink"/>
+                <w:rStyle w:val="Hyperkobling"/>
                 <w:noProof/>
               </w:rPr>
               <w:t>Human Factors</w:t>
@@ -1305,7 +1244,7 @@
         </w:p>
         <w:p>
           <w:pPr>
-            <w:pStyle w:val="TOC1"/>
+            <w:pStyle w:val="INNH1"/>
             <w:tabs>
               <w:tab w:val="left" w:pos="400"/>
               <w:tab w:val="right" w:leader="dot" w:pos="9736"/>
@@ -1320,7 +1259,7 @@
           <w:hyperlink w:anchor="_Toc20598144" w:history="1">
             <w:r>
               <w:rPr>
-                <w:rStyle w:val="Hyperlink"/>
+                <w:rStyle w:val="Hyperkobling"/>
                 <w:noProof/>
               </w:rPr>
               <w:t>5.</w:t>
@@ -1336,7 +1275,7 @@
             </w:r>
             <w:r>
               <w:rPr>
-                <w:rStyle w:val="Hyperlink"/>
+                <w:rStyle w:val="Hyperkobling"/>
                 <w:noProof/>
               </w:rPr>
               <w:t>Introduction to Precision Flight</w:t>
@@ -1393,7 +1332,7 @@
         </w:p>
         <w:p>
           <w:pPr>
-            <w:pStyle w:val="TOC1"/>
+            <w:pStyle w:val="INNH1"/>
             <w:tabs>
               <w:tab w:val="left" w:pos="400"/>
               <w:tab w:val="right" w:leader="dot" w:pos="9736"/>
@@ -1408,7 +1347,7 @@
           <w:hyperlink w:anchor="_Toc20598145" w:history="1">
             <w:r>
               <w:rPr>
-                <w:rStyle w:val="Hyperlink"/>
+                <w:rStyle w:val="Hyperkobling"/>
                 <w:noProof/>
               </w:rPr>
               <w:t>6.</w:t>
@@ -1424,7 +1363,7 @@
             </w:r>
             <w:r>
               <w:rPr>
-                <w:rStyle w:val="Hyperlink"/>
+                <w:rStyle w:val="Hyperkobling"/>
                 <w:noProof/>
               </w:rPr>
               <w:t>Briefing Basics</w:t>
@@ -1481,7 +1420,7 @@
         </w:p>
         <w:p>
           <w:pPr>
-            <w:pStyle w:val="TOC1"/>
+            <w:pStyle w:val="INNH1"/>
             <w:tabs>
               <w:tab w:val="left" w:pos="400"/>
               <w:tab w:val="right" w:leader="dot" w:pos="9736"/>
@@ -1496,7 +1435,7 @@
           <w:hyperlink w:anchor="_Toc20598146" w:history="1">
             <w:r>
               <w:rPr>
-                <w:rStyle w:val="Hyperlink"/>
+                <w:rStyle w:val="Hyperkobling"/>
                 <w:noProof/>
               </w:rPr>
               <w:t>7.</w:t>
@@ -1512,7 +1451,7 @@
             </w:r>
             <w:r>
               <w:rPr>
-                <w:rStyle w:val="Hyperlink"/>
+                <w:rStyle w:val="Hyperkobling"/>
                 <w:noProof/>
               </w:rPr>
               <w:t>Communication Basics</w:t>
@@ -1569,7 +1508,7 @@
         </w:p>
         <w:p>
           <w:pPr>
-            <w:pStyle w:val="TOC1"/>
+            <w:pStyle w:val="INNH1"/>
             <w:tabs>
               <w:tab w:val="left" w:pos="400"/>
               <w:tab w:val="right" w:leader="dot" w:pos="9736"/>
@@ -1584,7 +1523,7 @@
           <w:hyperlink w:anchor="_Toc20598147" w:history="1">
             <w:r>
               <w:rPr>
-                <w:rStyle w:val="Hyperlink"/>
+                <w:rStyle w:val="Hyperkobling"/>
                 <w:noProof/>
               </w:rPr>
               <w:t>8.</w:t>
@@ -1600,7 +1539,7 @@
             </w:r>
             <w:r>
               <w:rPr>
-                <w:rStyle w:val="Hyperlink"/>
+                <w:rStyle w:val="Hyperkobling"/>
                 <w:noProof/>
               </w:rPr>
               <w:t>Departures &amp; Recoveries</w:t>
@@ -1657,7 +1596,7 @@
         </w:p>
         <w:p>
           <w:pPr>
-            <w:pStyle w:val="TOC1"/>
+            <w:pStyle w:val="INNH1"/>
             <w:tabs>
               <w:tab w:val="left" w:pos="400"/>
               <w:tab w:val="right" w:leader="dot" w:pos="9736"/>
@@ -1672,7 +1611,7 @@
           <w:hyperlink w:anchor="_Toc20598148" w:history="1">
             <w:r>
               <w:rPr>
-                <w:rStyle w:val="Hyperlink"/>
+                <w:rStyle w:val="Hyperkobling"/>
                 <w:noProof/>
               </w:rPr>
               <w:t>9.</w:t>
@@ -1688,7 +1627,7 @@
             </w:r>
             <w:r>
               <w:rPr>
-                <w:rStyle w:val="Hyperlink"/>
+                <w:rStyle w:val="Hyperkobling"/>
                 <w:noProof/>
               </w:rPr>
               <w:t>Navigation Basics</w:t>
@@ -1745,7 +1684,7 @@
         </w:p>
         <w:p>
           <w:pPr>
-            <w:pStyle w:val="TOC1"/>
+            <w:pStyle w:val="INNH1"/>
             <w:tabs>
               <w:tab w:val="left" w:pos="660"/>
               <w:tab w:val="right" w:leader="dot" w:pos="9736"/>
@@ -1760,7 +1699,7 @@
           <w:hyperlink w:anchor="_Toc20598149" w:history="1">
             <w:r>
               <w:rPr>
-                <w:rStyle w:val="Hyperlink"/>
+                <w:rStyle w:val="Hyperkobling"/>
                 <w:noProof/>
               </w:rPr>
               <w:t>10.</w:t>
@@ -1776,7 +1715,7 @@
             </w:r>
             <w:r>
               <w:rPr>
-                <w:rStyle w:val="Hyperlink"/>
+                <w:rStyle w:val="Hyperkobling"/>
                 <w:noProof/>
               </w:rPr>
               <w:t>Air-to-Air Refuelling</w:t>
@@ -1833,7 +1772,7 @@
         </w:p>
         <w:p>
           <w:pPr>
-            <w:pStyle w:val="TOC1"/>
+            <w:pStyle w:val="INNH1"/>
             <w:tabs>
               <w:tab w:val="left" w:pos="660"/>
               <w:tab w:val="right" w:leader="dot" w:pos="9736"/>
@@ -1848,7 +1787,7 @@
           <w:hyperlink w:anchor="_Toc20598150" w:history="1">
             <w:r>
               <w:rPr>
-                <w:rStyle w:val="Hyperlink"/>
+                <w:rStyle w:val="Hyperkobling"/>
                 <w:noProof/>
               </w:rPr>
               <w:t>11.</w:t>
@@ -1864,7 +1803,7 @@
             </w:r>
             <w:r>
               <w:rPr>
-                <w:rStyle w:val="Hyperlink"/>
+                <w:rStyle w:val="Hyperkobling"/>
                 <w:noProof/>
               </w:rPr>
               <w:t>Formations, Turns and Tactical Flying</w:t>
@@ -1921,7 +1860,7 @@
         </w:p>
         <w:p>
           <w:pPr>
-            <w:pStyle w:val="TOC1"/>
+            <w:pStyle w:val="INNH1"/>
             <w:tabs>
               <w:tab w:val="left" w:pos="660"/>
               <w:tab w:val="right" w:leader="dot" w:pos="9736"/>
@@ -1936,7 +1875,7 @@
           <w:hyperlink w:anchor="_Toc20598151" w:history="1">
             <w:r>
               <w:rPr>
-                <w:rStyle w:val="Hyperlink"/>
+                <w:rStyle w:val="Hyperkobling"/>
                 <w:noProof/>
               </w:rPr>
               <w:t>12.</w:t>
@@ -1952,7 +1891,7 @@
             </w:r>
             <w:r>
               <w:rPr>
-                <w:rStyle w:val="Hyperlink"/>
+                <w:rStyle w:val="Hyperkobling"/>
                 <w:noProof/>
               </w:rPr>
               <w:t>Check-Rides</w:t>
@@ -2019,7 +1958,7 @@
     </w:sdt>
     <w:p>
       <w:pPr>
-        <w:pStyle w:val="Heading1"/>
+        <w:pStyle w:val="Overskrift1"/>
         <w:sectPr>
           <w:footerReference w:type="default" r:id="rId12"/>
           <w:pgSz w:w="11906" w:h="16838"/>
@@ -2032,7 +1971,7 @@
     </w:p>
     <w:p>
       <w:pPr>
-        <w:pStyle w:val="Heading1"/>
+        <w:pStyle w:val="Overskrift1"/>
       </w:pPr>
       <w:bookmarkStart w:id="1" w:name="_Toc20598141"/>
       <w:r>
@@ -2047,14 +1986,11 @@
       </w:pPr>
       <w:r>
         <w:rPr>
-          <w:rStyle w:val="Heading6Char"/>
+          <w:rStyle w:val="Overskrift6Tegn"/>
           <w:u w:val="single"/>
         </w:rPr>
         <w:t>Scope:</w:t>
       </w:r>
-      <w:r>
-        <w:t xml:space="preserve"> </w:t>
-      </w:r>
     </w:p>
     <w:p>
       <w:pPr>
@@ -2069,14 +2005,11 @@
       </w:pPr>
       <w:r>
         <w:rPr>
-          <w:rStyle w:val="Heading6Char"/>
+          <w:rStyle w:val="Overskrift6Tegn"/>
           <w:u w:val="single"/>
         </w:rPr>
         <w:t>Content:</w:t>
       </w:r>
-      <w:r>
-        <w:t xml:space="preserve"> </w:t>
-      </w:r>
     </w:p>
     <w:p>
       <w:pPr>
@@ -2089,7 +2022,7 @@
       </w:pPr>
       <w:r>
         <w:rPr>
-          <w:rStyle w:val="Heading6Char"/>
+          <w:rStyle w:val="Overskrift6Tegn"/>
           <w:u w:val="single"/>
         </w:rPr>
         <w:t>Pilot responsibility:</w:t>
@@ -2127,7 +2060,7 @@
       </w:pPr>
       <w:r>
         <w:rPr>
-          <w:rStyle w:val="Heading6Char"/>
+          <w:rStyle w:val="Overskrift6Tegn"/>
           <w:u w:val="single"/>
         </w:rPr>
         <w:t>Recommended changes</w:t>
@@ -2164,7 +2097,7 @@
     </w:p>
     <w:p>
       <w:pPr>
-        <w:pStyle w:val="Heading1"/>
+        <w:pStyle w:val="Overskrift1"/>
       </w:pPr>
       <w:bookmarkStart w:id="3" w:name="_Toc20598142"/>
       <w:r>
@@ -2175,7 +2108,7 @@
     </w:p>
     <w:p>
       <w:pPr>
-        <w:pStyle w:val="Heading1"/>
+        <w:pStyle w:val="Overskrift1"/>
       </w:pPr>
       <w:bookmarkStart w:id="4" w:name="_Toc20598143"/>
       <w:r>
@@ -2185,7 +2118,7 @@
     </w:p>
     <w:p>
       <w:pPr>
-        <w:pStyle w:val="Heading1"/>
+        <w:pStyle w:val="Overskrift1"/>
       </w:pPr>
       <w:bookmarkStart w:id="5" w:name="_Toc20598144"/>
       <w:r>
@@ -2195,7 +2128,7 @@
     </w:p>
     <w:p>
       <w:pPr>
-        <w:pStyle w:val="Heading1"/>
+        <w:pStyle w:val="Overskrift1"/>
       </w:pPr>
       <w:bookmarkStart w:id="6" w:name="_Toc20598145"/>
       <w:r>
@@ -2208,7 +2141,7 @@
     </w:p>
     <w:p>
       <w:pPr>
-        <w:pStyle w:val="Heading1"/>
+        <w:pStyle w:val="Overskrift1"/>
       </w:pPr>
       <w:bookmarkStart w:id="7" w:name="_Toc20598146"/>
       <w:r>
@@ -2218,7 +2151,7 @@
     </w:p>
     <w:p>
       <w:pPr>
-        <w:pStyle w:val="Heading1"/>
+        <w:pStyle w:val="Overskrift1"/>
       </w:pPr>
       <w:bookmarkStart w:id="8" w:name="_Toc20598147"/>
       <w:r>
@@ -2228,7 +2161,7 @@
     </w:p>
     <w:p>
       <w:pPr>
-        <w:pStyle w:val="Heading1"/>
+        <w:pStyle w:val="Overskrift1"/>
       </w:pPr>
       <w:bookmarkStart w:id="9" w:name="_Toc20598148"/>
       <w:r>
@@ -2238,7 +2171,7 @@
     </w:p>
     <w:p>
       <w:pPr>
-        <w:pStyle w:val="Heading1"/>
+        <w:pStyle w:val="Overskrift1"/>
       </w:pPr>
       <w:bookmarkStart w:id="10" w:name="_Toc20598149"/>
       <w:r>
@@ -2248,7 +2181,7 @@
     </w:p>
     <w:p>
       <w:pPr>
-        <w:pStyle w:val="Heading1"/>
+        <w:pStyle w:val="Overskrift1"/>
       </w:pPr>
       <w:bookmarkStart w:id="11" w:name="_Toc20598150"/>
       <w:r>
@@ -2258,7 +2191,7 @@
     </w:p>
     <w:p>
       <w:pPr>
-        <w:pStyle w:val="Heading1"/>
+        <w:pStyle w:val="Overskrift1"/>
       </w:pPr>
       <w:bookmarkStart w:id="12" w:name="_Toc20598151"/>
       <w:r>
@@ -2266,6 +2199,23 @@
       </w:r>
       <w:bookmarkEnd w:id="12"/>
     </w:p>
+    <w:p>
+      <w:pPr>
+        <w:pStyle w:val="Overskrift1"/>
+      </w:pPr>
+      <w:r>
+        <w:t>FENCE Checks</w:t>
+      </w:r>
+    </w:p>
+    <w:p>
+      <w:pPr>
+        <w:pStyle w:val="Overskrift1"/>
+      </w:pPr>
+      <w:r>
+        <w:t>OPS checks</w:t>
+      </w:r>
+    </w:p>
+    <w:p/>
     <w:sectPr>
       <w:pgSz w:w="11906" w:h="16838"/>
       <w:pgMar w:top="1440" w:right="1080" w:bottom="1440" w:left="1080" w:header="720" w:footer="720" w:gutter="0"/>
@@ -2277,32 +2227,32 @@
 </file>
 
 <file path=word/endnotes.xml><?xml version="1.0" encoding="utf-8"?>
-<w:endnotes xmlns:wpc="http://schemas.microsoft.com/office/word/2010/wordprocessingCanvas" xmlns:cx="http://schemas.microsoft.com/office/drawing/2014/chartex" xmlns:cx1="http://schemas.microsoft.com/office/drawing/2015/9/8/chartex" xmlns:cx2="http://schemas.microsoft.com/office/drawing/2015/10/21/chartex" xmlns:cx3="http://schemas.microsoft.com/office/drawing/2016/5/9/chartex" xmlns:cx4="http://schemas.microsoft.com/office/drawing/2016/5/10/chartex" xmlns:cx5="http://schemas.microsoft.com/office/drawing/2016/5/11/chartex" xmlns:cx6="http://schemas.microsoft.com/office/drawing/2016/5/12/chartex" xmlns:cx7="http://schemas.microsoft.com/office/drawing/2016/5/13/chartex" xmlns:cx8="http://schemas.microsoft.com/office/drawing/2016/5/14/chartex" xmlns:mc="http://schemas.openxmlformats.org/markup-compatibility/2006" xmlns:aink="http://schemas.microsoft.com/office/drawing/2016/ink" xmlns:am3d="http://schemas.microsoft.com/office/drawing/2017/model3d" xmlns:o="urn:schemas-microsoft-com:office:office" xmlns:r="http://schemas.openxmlformats.org/officeDocument/2006/relationships" xmlns:m="http://schemas.openxmlformats.org/officeDocument/2006/math" xmlns:v="urn:schemas-microsoft-com:vml" xmlns:wp14="http://schemas.microsoft.com/office/word/2010/wordprocessingDrawing" xmlns:wp="http://schemas.openxmlformats.org/drawingml/2006/wordprocessingDrawing" xmlns:w10="urn:schemas-microsoft-com:office:word" xmlns:w="http://schemas.openxmlformats.org/wordprocessingml/2006/main" xmlns:w14="http://schemas.microsoft.com/office/word/2010/wordml" xmlns:w15="http://schemas.microsoft.com/office/word/2012/wordml" xmlns:w16cid="http://schemas.microsoft.com/office/word/2016/wordml/cid" xmlns:w16se="http://schemas.microsoft.com/office/word/2015/wordml/symex" xmlns:wpg="http://schemas.microsoft.com/office/word/2010/wordprocessingGroup" xmlns:wpi="http://schemas.microsoft.com/office/word/2010/wordprocessingInk" xmlns:wne="http://schemas.microsoft.com/office/word/2006/wordml" xmlns:wps="http://schemas.microsoft.com/office/word/2010/wordprocessingShape" mc:Ignorable="w14 w15 w16se w16cid wp14">
-  <w:endnote w:type="separator" w:id="-1">
+<w:endnotes xmlns:ve="http://schemas.openxmlformats.org/markup-compatibility/2006" xmlns:o="urn:schemas-microsoft-com:office:office" xmlns:r="http://schemas.openxmlformats.org/officeDocument/2006/relationships" xmlns:m="http://schemas.openxmlformats.org/officeDocument/2006/math" xmlns:v="urn:schemas-microsoft-com:vml" xmlns:wp="http://schemas.openxmlformats.org/drawingml/2006/wordprocessingDrawing" xmlns:w10="urn:schemas-microsoft-com:office:word" xmlns:w="http://schemas.openxmlformats.org/wordprocessingml/2006/main" xmlns:wne="http://schemas.microsoft.com/office/word/2006/wordml">
+  <w:endnote w:type="separator" w:id="0">
     <w:p>
       <w:r>
         <w:separator/>
       </w:r>
     </w:p>
   </w:endnote>
-  <w:endnote w:type="continuationSeparator" w:id="0">
+  <w:endnote w:type="continuationSeparator" w:id="1">
     <w:p>
       <w:r>
         <w:continuationSeparator/>
       </w:r>
     </w:p>
   </w:endnote>
-  <w:endnote w:type="continuationNotice" w:id="1">
+  <w:endnote w:type="continuationNotice" w:id="2">
     <w:p/>
   </w:endnote>
 </w:endnotes>
 </file>
 
 <file path=word/footer1.xml><?xml version="1.0" encoding="utf-8"?>
-<w:ftr xmlns:wpc="http://schemas.microsoft.com/office/word/2010/wordprocessingCanvas" xmlns:cx="http://schemas.microsoft.com/office/drawing/2014/chartex" xmlns:cx1="http://schemas.microsoft.com/office/drawing/2015/9/8/chartex" xmlns:cx2="http://schemas.microsoft.com/office/drawing/2015/10/21/chartex" xmlns:cx3="http://schemas.microsoft.com/office/drawing/2016/5/9/chartex" xmlns:cx4="http://schemas.microsoft.com/office/drawing/2016/5/10/chartex" xmlns:cx5="http://schemas.microsoft.com/office/drawing/2016/5/11/chartex" xmlns:cx6="http://schemas.microsoft.com/office/drawing/2016/5/12/chartex" xmlns:cx7="http://schemas.microsoft.com/office/drawing/2016/5/13/chartex" xmlns:cx8="http://schemas.microsoft.com/office/drawing/2016/5/14/chartex" xmlns:mc="http://schemas.openxmlformats.org/markup-compatibility/2006" xmlns:aink="http://schemas.microsoft.com/office/drawing/2016/ink" xmlns:am3d="http://schemas.microsoft.com/office/drawing/2017/model3d" xmlns:o="urn:schemas-microsoft-com:office:office" xmlns:r="http://schemas.openxmlformats.org/officeDocument/2006/relationships" xmlns:m="http://schemas.openxmlformats.org/officeDocument/2006/math" xmlns:v="urn:schemas-microsoft-com:vml" xmlns:wp14="http://schemas.microsoft.com/office/word/2010/wordprocessingDrawing" xmlns:wp="http://schemas.openxmlformats.org/drawingml/2006/wordprocessingDrawing" xmlns:w10="urn:schemas-microsoft-com:office:word" xmlns:w="http://schemas.openxmlformats.org/wordprocessingml/2006/main" xmlns:w14="http://schemas.microsoft.com/office/word/2010/wordml" xmlns:w15="http://schemas.microsoft.com/office/word/2012/wordml" xmlns:w16cid="http://schemas.microsoft.com/office/word/2016/wordml/cid" xmlns:w16se="http://schemas.microsoft.com/office/word/2015/wordml/symex" xmlns:wpg="http://schemas.microsoft.com/office/word/2010/wordprocessingGroup" xmlns:wpi="http://schemas.microsoft.com/office/word/2010/wordprocessingInk" xmlns:wne="http://schemas.microsoft.com/office/word/2006/wordml" xmlns:wps="http://schemas.microsoft.com/office/word/2010/wordprocessingShape" mc:Ignorable="w14 w15 w16se w16cid wp14">
+<w:ftr xmlns:ve="http://schemas.openxmlformats.org/markup-compatibility/2006" xmlns:o="urn:schemas-microsoft-com:office:office" xmlns:r="http://schemas.openxmlformats.org/officeDocument/2006/relationships" xmlns:m="http://schemas.openxmlformats.org/officeDocument/2006/math" xmlns:v="urn:schemas-microsoft-com:vml" xmlns:wp="http://schemas.openxmlformats.org/drawingml/2006/wordprocessingDrawing" xmlns:w10="urn:schemas-microsoft-com:office:word" xmlns:w="http://schemas.openxmlformats.org/wordprocessingml/2006/main" xmlns:wne="http://schemas.microsoft.com/office/word/2006/wordml">
   <w:p>
     <w:pPr>
-      <w:pStyle w:val="Footer"/>
+      <w:pStyle w:val="Bunntekst"/>
       <w:pBdr>
         <w:top w:val="single" w:sz="4" w:space="1" w:color="808080" w:themeColor="accent4"/>
       </w:pBdr>
@@ -2322,7 +2272,6 @@
           <w:docPartUnique/>
         </w:docPartObj>
       </w:sdtPr>
-      <w:sdtEndPr/>
       <w:sdtContent>
         <w:sdt>
           <w:sdtPr>
@@ -2335,7 +2284,6 @@
               <w:docPartUnique/>
             </w:docPartObj>
           </w:sdtPr>
-          <w:sdtEndPr/>
           <w:sdtContent>
             <w:r>
               <w:rPr>
@@ -2372,7 +2320,7 @@
                 <w:noProof/>
                 <w:color w:val="969696" w:themeColor="accent3"/>
               </w:rPr>
-              <w:t>17</w:t>
+              <w:t>4</w:t>
             </w:r>
             <w:r>
               <w:rPr>
@@ -2425,7 +2373,7 @@
                 <w:noProof/>
                 <w:color w:val="969696" w:themeColor="accent3"/>
               </w:rPr>
-              <w:t>17</w:t>
+              <w:t>4</w:t>
             </w:r>
             <w:r>
               <w:rPr>
@@ -2446,30 +2394,30 @@
 </file>
 
 <file path=word/footnotes.xml><?xml version="1.0" encoding="utf-8"?>
-<w:footnotes xmlns:wpc="http://schemas.microsoft.com/office/word/2010/wordprocessingCanvas" xmlns:cx="http://schemas.microsoft.com/office/drawing/2014/chartex" xmlns:cx1="http://schemas.microsoft.com/office/drawing/2015/9/8/chartex" xmlns:cx2="http://schemas.microsoft.com/office/drawing/2015/10/21/chartex" xmlns:cx3="http://schemas.microsoft.com/office/drawing/2016/5/9/chartex" xmlns:cx4="http://schemas.microsoft.com/office/drawing/2016/5/10/chartex" xmlns:cx5="http://schemas.microsoft.com/office/drawing/2016/5/11/chartex" xmlns:cx6="http://schemas.microsoft.com/office/drawing/2016/5/12/chartex" xmlns:cx7="http://schemas.microsoft.com/office/drawing/2016/5/13/chartex" xmlns:cx8="http://schemas.microsoft.com/office/drawing/2016/5/14/chartex" xmlns:mc="http://schemas.openxmlformats.org/markup-compatibility/2006" xmlns:aink="http://schemas.microsoft.com/office/drawing/2016/ink" xmlns:am3d="http://schemas.microsoft.com/office/drawing/2017/model3d" xmlns:o="urn:schemas-microsoft-com:office:office" xmlns:r="http://schemas.openxmlformats.org/officeDocument/2006/relationships" xmlns:m="http://schemas.openxmlformats.org/officeDocument/2006/math" xmlns:v="urn:schemas-microsoft-com:vml" xmlns:wp14="http://schemas.microsoft.com/office/word/2010/wordprocessingDrawing" xmlns:wp="http://schemas.openxmlformats.org/drawingml/2006/wordprocessingDrawing" xmlns:w10="urn:schemas-microsoft-com:office:word" xmlns:w="http://schemas.openxmlformats.org/wordprocessingml/2006/main" xmlns:w14="http://schemas.microsoft.com/office/word/2010/wordml" xmlns:w15="http://schemas.microsoft.com/office/word/2012/wordml" xmlns:w16cid="http://schemas.microsoft.com/office/word/2016/wordml/cid" xmlns:w16se="http://schemas.microsoft.com/office/word/2015/wordml/symex" xmlns:wpg="http://schemas.microsoft.com/office/word/2010/wordprocessingGroup" xmlns:wpi="http://schemas.microsoft.com/office/word/2010/wordprocessingInk" xmlns:wne="http://schemas.microsoft.com/office/word/2006/wordml" xmlns:wps="http://schemas.microsoft.com/office/word/2010/wordprocessingShape" mc:Ignorable="w14 w15 w16se w16cid wp14">
-  <w:footnote w:type="separator" w:id="-1">
+<w:footnotes xmlns:ve="http://schemas.openxmlformats.org/markup-compatibility/2006" xmlns:o="urn:schemas-microsoft-com:office:office" xmlns:r="http://schemas.openxmlformats.org/officeDocument/2006/relationships" xmlns:m="http://schemas.openxmlformats.org/officeDocument/2006/math" xmlns:v="urn:schemas-microsoft-com:vml" xmlns:wp="http://schemas.openxmlformats.org/drawingml/2006/wordprocessingDrawing" xmlns:w10="urn:schemas-microsoft-com:office:word" xmlns:w="http://schemas.openxmlformats.org/wordprocessingml/2006/main" xmlns:wne="http://schemas.microsoft.com/office/word/2006/wordml">
+  <w:footnote w:type="separator" w:id="0">
     <w:p>
       <w:r>
         <w:separator/>
       </w:r>
     </w:p>
   </w:footnote>
-  <w:footnote w:type="continuationSeparator" w:id="0">
+  <w:footnote w:type="continuationSeparator" w:id="1">
     <w:p>
       <w:r>
         <w:continuationSeparator/>
       </w:r>
     </w:p>
   </w:footnote>
-  <w:footnote w:type="continuationNotice" w:id="1">
+  <w:footnote w:type="continuationNotice" w:id="2">
     <w:p/>
   </w:footnote>
 </w:footnotes>
 </file>
 
 <file path=word/numbering.xml><?xml version="1.0" encoding="utf-8"?>
-<w:numbering xmlns:wpc="http://schemas.microsoft.com/office/word/2010/wordprocessingCanvas" xmlns:cx="http://schemas.microsoft.com/office/drawing/2014/chartex" xmlns:cx1="http://schemas.microsoft.com/office/drawing/2015/9/8/chartex" xmlns:cx2="http://schemas.microsoft.com/office/drawing/2015/10/21/chartex" xmlns:cx3="http://schemas.microsoft.com/office/drawing/2016/5/9/chartex" xmlns:cx4="http://schemas.microsoft.com/office/drawing/2016/5/10/chartex" xmlns:cx5="http://schemas.microsoft.com/office/drawing/2016/5/11/chartex" xmlns:cx6="http://schemas.microsoft.com/office/drawing/2016/5/12/chartex" xmlns:cx7="http://schemas.microsoft.com/office/drawing/2016/5/13/chartex" xmlns:cx8="http://schemas.microsoft.com/office/drawing/2016/5/14/chartex" xmlns:mc="http://schemas.openxmlformats.org/markup-compatibility/2006" xmlns:aink="http://schemas.microsoft.com/office/drawing/2016/ink" xmlns:am3d="http://schemas.microsoft.com/office/drawing/2017/model3d" xmlns:o="urn:schemas-microsoft-com:office:office" xmlns:r="http://schemas.openxmlformats.org/officeDocument/2006/relationships" xmlns:m="http://schemas.openxmlformats.org/officeDocument/2006/math" xmlns:v="urn:schemas-microsoft-com:vml" xmlns:wp14="http://schemas.microsoft.com/office/word/2010/wordprocessingDrawing" xmlns:wp="http://schemas.openxmlformats.org/drawingml/2006/wordprocessingDrawing" xmlns:w10="urn:schemas-microsoft-com:office:word" xmlns:w="http://schemas.openxmlformats.org/wordprocessingml/2006/main" xmlns:w14="http://schemas.microsoft.com/office/word/2010/wordml" xmlns:w15="http://schemas.microsoft.com/office/word/2012/wordml" xmlns:w16cid="http://schemas.microsoft.com/office/word/2016/wordml/cid" xmlns:w16se="http://schemas.microsoft.com/office/word/2015/wordml/symex" xmlns:wpg="http://schemas.microsoft.com/office/word/2010/wordprocessingGroup" xmlns:wpi="http://schemas.microsoft.com/office/word/2010/wordprocessingInk" xmlns:wne="http://schemas.microsoft.com/office/word/2006/wordml" xmlns:wps="http://schemas.microsoft.com/office/word/2010/wordprocessingShape" mc:Ignorable="w14 w15 w16se w16cid wp14">
-  <w:abstractNum w:abstractNumId="0" w15:restartNumberingAfterBreak="0">
+<w:numbering xmlns:ve="http://schemas.openxmlformats.org/markup-compatibility/2006" xmlns:o="urn:schemas-microsoft-com:office:office" xmlns:r="http://schemas.openxmlformats.org/officeDocument/2006/relationships" xmlns:m="http://schemas.openxmlformats.org/officeDocument/2006/math" xmlns:v="urn:schemas-microsoft-com:vml" xmlns:wp="http://schemas.openxmlformats.org/drawingml/2006/wordprocessingDrawing" xmlns:w10="urn:schemas-microsoft-com:office:word" xmlns:w="http://schemas.openxmlformats.org/wordprocessingml/2006/main" xmlns:wne="http://schemas.microsoft.com/office/word/2006/wordml">
+  <w:abstractNum w:abstractNumId="0">
     <w:nsid w:val="00D478FF"/>
     <w:multiLevelType w:val="hybridMultilevel"/>
     <w:tmpl w:val="2C2CEBB2"/>
@@ -2582,7 +2530,7 @@
       </w:rPr>
     </w:lvl>
   </w:abstractNum>
-  <w:abstractNum w:abstractNumId="1" w15:restartNumberingAfterBreak="0">
+  <w:abstractNum w:abstractNumId="1">
     <w:nsid w:val="0965285B"/>
     <w:multiLevelType w:val="hybridMultilevel"/>
     <w:tmpl w:val="CAE8C376"/>
@@ -2695,7 +2643,7 @@
       </w:rPr>
     </w:lvl>
   </w:abstractNum>
-  <w:abstractNum w:abstractNumId="2" w15:restartNumberingAfterBreak="0">
+  <w:abstractNum w:abstractNumId="2">
     <w:nsid w:val="0DE07032"/>
     <w:multiLevelType w:val="multilevel"/>
     <w:tmpl w:val="67C42156"/>
@@ -2816,7 +2764,7 @@
       </w:rPr>
     </w:lvl>
   </w:abstractNum>
-  <w:abstractNum w:abstractNumId="3" w15:restartNumberingAfterBreak="0">
+  <w:abstractNum w:abstractNumId="3">
     <w:nsid w:val="1D1279B4"/>
     <w:multiLevelType w:val="multilevel"/>
     <w:tmpl w:val="9856C578"/>
@@ -2929,7 +2877,7 @@
       </w:rPr>
     </w:lvl>
   </w:abstractNum>
-  <w:abstractNum w:abstractNumId="4" w15:restartNumberingAfterBreak="0">
+  <w:abstractNum w:abstractNumId="4">
     <w:nsid w:val="26AE2BE6"/>
     <w:multiLevelType w:val="hybridMultilevel"/>
     <w:tmpl w:val="884A02EA"/>
@@ -3042,7 +2990,7 @@
       </w:rPr>
     </w:lvl>
   </w:abstractNum>
-  <w:abstractNum w:abstractNumId="5" w15:restartNumberingAfterBreak="0">
+  <w:abstractNum w:abstractNumId="5">
     <w:nsid w:val="2AA94C40"/>
     <w:multiLevelType w:val="hybridMultilevel"/>
     <w:tmpl w:val="0308B3B4"/>
@@ -3155,7 +3103,7 @@
       </w:rPr>
     </w:lvl>
   </w:abstractNum>
-  <w:abstractNum w:abstractNumId="6" w15:restartNumberingAfterBreak="0">
+  <w:abstractNum w:abstractNumId="6">
     <w:nsid w:val="2AE6038F"/>
     <w:multiLevelType w:val="multilevel"/>
     <w:tmpl w:val="67C42156"/>
@@ -3268,7 +3216,7 @@
       </w:rPr>
     </w:lvl>
   </w:abstractNum>
-  <w:abstractNum w:abstractNumId="7" w15:restartNumberingAfterBreak="0">
+  <w:abstractNum w:abstractNumId="7">
     <w:nsid w:val="2E5240FB"/>
     <w:multiLevelType w:val="hybridMultilevel"/>
     <w:tmpl w:val="5CEE6D86"/>
@@ -3381,7 +3329,7 @@
       </w:rPr>
     </w:lvl>
   </w:abstractNum>
-  <w:abstractNum w:abstractNumId="8" w15:restartNumberingAfterBreak="0">
+  <w:abstractNum w:abstractNumId="8">
     <w:nsid w:val="2FDD6C6E"/>
     <w:multiLevelType w:val="hybridMultilevel"/>
     <w:tmpl w:val="11EE3672"/>
@@ -3494,7 +3442,7 @@
       </w:rPr>
     </w:lvl>
   </w:abstractNum>
-  <w:abstractNum w:abstractNumId="9" w15:restartNumberingAfterBreak="0">
+  <w:abstractNum w:abstractNumId="9">
     <w:nsid w:val="30CD6CB5"/>
     <w:multiLevelType w:val="hybridMultilevel"/>
     <w:tmpl w:val="79285DCC"/>
@@ -3580,7 +3528,7 @@
       </w:pPr>
     </w:lvl>
   </w:abstractNum>
-  <w:abstractNum w:abstractNumId="10" w15:restartNumberingAfterBreak="0">
+  <w:abstractNum w:abstractNumId="10">
     <w:nsid w:val="311B0445"/>
     <w:multiLevelType w:val="hybridMultilevel"/>
     <w:tmpl w:val="F4C00334"/>
@@ -3693,7 +3641,7 @@
       </w:rPr>
     </w:lvl>
   </w:abstractNum>
-  <w:abstractNum w:abstractNumId="11" w15:restartNumberingAfterBreak="0">
+  <w:abstractNum w:abstractNumId="11">
     <w:nsid w:val="335F7447"/>
     <w:multiLevelType w:val="hybridMultilevel"/>
     <w:tmpl w:val="1AFC7FAC"/>
@@ -3806,7 +3754,7 @@
       </w:rPr>
     </w:lvl>
   </w:abstractNum>
-  <w:abstractNum w:abstractNumId="12" w15:restartNumberingAfterBreak="0">
+  <w:abstractNum w:abstractNumId="12">
     <w:nsid w:val="37C96247"/>
     <w:multiLevelType w:val="hybridMultilevel"/>
     <w:tmpl w:val="2F147FDA"/>
@@ -3919,7 +3867,7 @@
       </w:rPr>
     </w:lvl>
   </w:abstractNum>
-  <w:abstractNum w:abstractNumId="13" w15:restartNumberingAfterBreak="0">
+  <w:abstractNum w:abstractNumId="13">
     <w:nsid w:val="3D594E07"/>
     <w:multiLevelType w:val="hybridMultilevel"/>
     <w:tmpl w:val="6F4C1270"/>
@@ -4032,7 +3980,7 @@
       </w:rPr>
     </w:lvl>
   </w:abstractNum>
-  <w:abstractNum w:abstractNumId="14" w15:restartNumberingAfterBreak="0">
+  <w:abstractNum w:abstractNumId="14">
     <w:nsid w:val="46486FE4"/>
     <w:multiLevelType w:val="hybridMultilevel"/>
     <w:tmpl w:val="AF1C5FB8"/>
@@ -4145,7 +4093,7 @@
       </w:rPr>
     </w:lvl>
   </w:abstractNum>
-  <w:abstractNum w:abstractNumId="15" w15:restartNumberingAfterBreak="0">
+  <w:abstractNum w:abstractNumId="15">
     <w:nsid w:val="4BC757E3"/>
     <w:multiLevelType w:val="hybridMultilevel"/>
     <w:tmpl w:val="ABA6A5BE"/>
@@ -4231,7 +4179,7 @@
       </w:pPr>
     </w:lvl>
   </w:abstractNum>
-  <w:abstractNum w:abstractNumId="16" w15:restartNumberingAfterBreak="0">
+  <w:abstractNum w:abstractNumId="16">
     <w:nsid w:val="51ED4905"/>
     <w:multiLevelType w:val="hybridMultilevel"/>
     <w:tmpl w:val="F814B98E"/>
@@ -4344,7 +4292,7 @@
       </w:rPr>
     </w:lvl>
   </w:abstractNum>
-  <w:abstractNum w:abstractNumId="17" w15:restartNumberingAfterBreak="0">
+  <w:abstractNum w:abstractNumId="17">
     <w:nsid w:val="59BD7785"/>
     <w:multiLevelType w:val="hybridMultilevel"/>
     <w:tmpl w:val="DBA02A0C"/>
@@ -4430,7 +4378,7 @@
       </w:pPr>
     </w:lvl>
   </w:abstractNum>
-  <w:abstractNum w:abstractNumId="18" w15:restartNumberingAfterBreak="0">
+  <w:abstractNum w:abstractNumId="18">
     <w:nsid w:val="5BB631A5"/>
     <w:multiLevelType w:val="hybridMultilevel"/>
     <w:tmpl w:val="34E21F7C"/>
@@ -4542,7 +4490,7 @@
       </w:rPr>
     </w:lvl>
   </w:abstractNum>
-  <w:abstractNum w:abstractNumId="19" w15:restartNumberingAfterBreak="0">
+  <w:abstractNum w:abstractNumId="19">
     <w:nsid w:val="602A0556"/>
     <w:multiLevelType w:val="hybridMultilevel"/>
     <w:tmpl w:val="CC427B32"/>
@@ -4655,7 +4603,7 @@
       </w:rPr>
     </w:lvl>
   </w:abstractNum>
-  <w:abstractNum w:abstractNumId="20" w15:restartNumberingAfterBreak="0">
+  <w:abstractNum w:abstractNumId="20">
     <w:nsid w:val="64C77F55"/>
     <w:multiLevelType w:val="hybridMultilevel"/>
     <w:tmpl w:val="8AF67D82"/>
@@ -4741,7 +4689,7 @@
       </w:pPr>
     </w:lvl>
   </w:abstractNum>
-  <w:abstractNum w:abstractNumId="21" w15:restartNumberingAfterBreak="0">
+  <w:abstractNum w:abstractNumId="21">
     <w:nsid w:val="65D31BB5"/>
     <w:multiLevelType w:val="hybridMultilevel"/>
     <w:tmpl w:val="4B348CA2"/>
@@ -4830,7 +4778,7 @@
       </w:pPr>
     </w:lvl>
   </w:abstractNum>
-  <w:abstractNum w:abstractNumId="22" w15:restartNumberingAfterBreak="0">
+  <w:abstractNum w:abstractNumId="22">
     <w:nsid w:val="66AF029C"/>
     <w:multiLevelType w:val="hybridMultilevel"/>
     <w:tmpl w:val="C428E4A2"/>
@@ -4942,7 +4890,7 @@
       </w:rPr>
     </w:lvl>
   </w:abstractNum>
-  <w:abstractNum w:abstractNumId="23" w15:restartNumberingAfterBreak="0">
+  <w:abstractNum w:abstractNumId="23">
     <w:nsid w:val="6C316763"/>
     <w:multiLevelType w:val="hybridMultilevel"/>
     <w:tmpl w:val="D76AA95E"/>
@@ -5054,7 +5002,7 @@
       </w:rPr>
     </w:lvl>
   </w:abstractNum>
-  <w:abstractNum w:abstractNumId="24" w15:restartNumberingAfterBreak="0">
+  <w:abstractNum w:abstractNumId="24">
     <w:nsid w:val="6E853E6E"/>
     <w:multiLevelType w:val="multilevel"/>
     <w:tmpl w:val="7CF416F4"/>
@@ -5167,7 +5115,7 @@
       </w:pPr>
     </w:lvl>
   </w:abstractNum>
-  <w:abstractNum w:abstractNumId="25" w15:restartNumberingAfterBreak="0">
+  <w:abstractNum w:abstractNumId="25">
     <w:nsid w:val="70623B47"/>
     <w:multiLevelType w:val="hybridMultilevel"/>
     <w:tmpl w:val="B540D9AC"/>
@@ -5280,14 +5228,14 @@
       </w:rPr>
     </w:lvl>
   </w:abstractNum>
-  <w:abstractNum w:abstractNumId="26" w15:restartNumberingAfterBreak="0">
+  <w:abstractNum w:abstractNumId="26">
     <w:nsid w:val="71523517"/>
     <w:multiLevelType w:val="multilevel"/>
     <w:tmpl w:val="92845FFE"/>
     <w:lvl w:ilvl="0">
       <w:start w:val="1"/>
       <w:numFmt w:val="decimal"/>
-      <w:pStyle w:val="Heading1"/>
+      <w:pStyle w:val="Overskrift1"/>
       <w:lvlText w:val="%1."/>
       <w:lvlJc w:val="left"/>
       <w:pPr>
@@ -5300,7 +5248,7 @@
     <w:lvl w:ilvl="1">
       <w:start w:val="1"/>
       <w:numFmt w:val="decimal"/>
-      <w:pStyle w:val="Heading2"/>
+      <w:pStyle w:val="Overskrift2"/>
       <w:lvlText w:val="%1.%2"/>
       <w:lvlJc w:val="left"/>
       <w:pPr>
@@ -5315,7 +5263,7 @@
     <w:lvl w:ilvl="2">
       <w:start w:val="1"/>
       <w:numFmt w:val="decimal"/>
-      <w:pStyle w:val="Heading3"/>
+      <w:pStyle w:val="Overskrift3"/>
       <w:lvlText w:val="%1.%2.%3"/>
       <w:lvlJc w:val="left"/>
       <w:pPr>
@@ -5406,7 +5354,7 @@
       </w:rPr>
     </w:lvl>
   </w:abstractNum>
-  <w:abstractNum w:abstractNumId="27" w15:restartNumberingAfterBreak="0">
+  <w:abstractNum w:abstractNumId="27">
     <w:nsid w:val="77140A8D"/>
     <w:multiLevelType w:val="hybridMultilevel"/>
     <w:tmpl w:val="F92CB6F4"/>
@@ -5519,7 +5467,7 @@
       </w:rPr>
     </w:lvl>
   </w:abstractNum>
-  <w:abstractNum w:abstractNumId="28" w15:restartNumberingAfterBreak="0">
+  <w:abstractNum w:abstractNumId="28">
     <w:nsid w:val="7A6C5985"/>
     <w:multiLevelType w:val="hybridMultilevel"/>
     <w:tmpl w:val="2BBADE04"/>
@@ -5605,7 +5553,7 @@
       </w:pPr>
     </w:lvl>
   </w:abstractNum>
-  <w:abstractNum w:abstractNumId="29" w15:restartNumberingAfterBreak="0">
+  <w:abstractNum w:abstractNumId="29">
     <w:nsid w:val="7AF30287"/>
     <w:multiLevelType w:val="hybridMultilevel"/>
     <w:tmpl w:val="3B3A7924"/>
@@ -5842,7 +5790,7 @@
 </file>
 
 <file path=word/styles.xml><?xml version="1.0" encoding="utf-8"?>
-<w:styles xmlns:mc="http://schemas.openxmlformats.org/markup-compatibility/2006" xmlns:r="http://schemas.openxmlformats.org/officeDocument/2006/relationships" xmlns:w="http://schemas.openxmlformats.org/wordprocessingml/2006/main" xmlns:w14="http://schemas.microsoft.com/office/word/2010/wordml" xmlns:w15="http://schemas.microsoft.com/office/word/2012/wordml" xmlns:w16cid="http://schemas.microsoft.com/office/word/2016/wordml/cid" xmlns:w16se="http://schemas.microsoft.com/office/word/2015/wordml/symex" mc:Ignorable="w14 w15 w16se w16cid">
+<w:styles xmlns:r="http://schemas.openxmlformats.org/officeDocument/2006/relationships" xmlns:w="http://schemas.openxmlformats.org/wordprocessingml/2006/main">
   <w:docDefaults>
     <w:rPrDefault>
       <w:rPr>
@@ -5852,384 +5800,144 @@
     </w:rPrDefault>
     <w:pPrDefault/>
   </w:docDefaults>
-  <w:latentStyles w:defLockedState="0" w:defUIPriority="99" w:defSemiHidden="0" w:defUnhideWhenUsed="0" w:defQFormat="0" w:count="377">
-    <w:lsdException w:name="Normal" w:uiPriority="0" w:qFormat="1"/>
-    <w:lsdException w:name="heading 1" w:uiPriority="9" w:qFormat="1"/>
-    <w:lsdException w:name="heading 2" w:semiHidden="1" w:uiPriority="9" w:unhideWhenUsed="1" w:qFormat="1"/>
-    <w:lsdException w:name="heading 3" w:semiHidden="1" w:uiPriority="9" w:unhideWhenUsed="1" w:qFormat="1"/>
-    <w:lsdException w:name="heading 4" w:semiHidden="1" w:uiPriority="9" w:unhideWhenUsed="1" w:qFormat="1"/>
-    <w:lsdException w:name="heading 5" w:semiHidden="1" w:uiPriority="9" w:unhideWhenUsed="1" w:qFormat="1"/>
-    <w:lsdException w:name="heading 6" w:semiHidden="1" w:uiPriority="9" w:unhideWhenUsed="1" w:qFormat="1"/>
-    <w:lsdException w:name="heading 7" w:semiHidden="1" w:uiPriority="9" w:unhideWhenUsed="1" w:qFormat="1"/>
-    <w:lsdException w:name="heading 8" w:semiHidden="1" w:uiPriority="9" w:unhideWhenUsed="1" w:qFormat="1"/>
-    <w:lsdException w:name="heading 9" w:semiHidden="1" w:uiPriority="9" w:unhideWhenUsed="1" w:qFormat="1"/>
-    <w:lsdException w:name="index 1" w:semiHidden="1" w:unhideWhenUsed="1"/>
-    <w:lsdException w:name="index 2" w:semiHidden="1" w:unhideWhenUsed="1"/>
-    <w:lsdException w:name="index 3" w:semiHidden="1" w:unhideWhenUsed="1"/>
-    <w:lsdException w:name="index 4" w:semiHidden="1" w:unhideWhenUsed="1"/>
-    <w:lsdException w:name="index 5" w:semiHidden="1" w:unhideWhenUsed="1"/>
-    <w:lsdException w:name="index 6" w:semiHidden="1" w:unhideWhenUsed="1"/>
-    <w:lsdException w:name="index 7" w:semiHidden="1" w:unhideWhenUsed="1"/>
-    <w:lsdException w:name="index 8" w:semiHidden="1" w:unhideWhenUsed="1"/>
-    <w:lsdException w:name="index 9" w:semiHidden="1" w:unhideWhenUsed="1"/>
-    <w:lsdException w:name="toc 1" w:semiHidden="1" w:uiPriority="39" w:unhideWhenUsed="1"/>
-    <w:lsdException w:name="toc 2" w:semiHidden="1" w:uiPriority="39" w:unhideWhenUsed="1"/>
-    <w:lsdException w:name="toc 3" w:semiHidden="1" w:uiPriority="39" w:unhideWhenUsed="1"/>
-    <w:lsdException w:name="toc 4" w:semiHidden="1" w:uiPriority="39" w:unhideWhenUsed="1"/>
-    <w:lsdException w:name="toc 5" w:semiHidden="1" w:uiPriority="39" w:unhideWhenUsed="1"/>
-    <w:lsdException w:name="toc 6" w:semiHidden="1" w:uiPriority="39" w:unhideWhenUsed="1"/>
-    <w:lsdException w:name="toc 7" w:semiHidden="1" w:uiPriority="39" w:unhideWhenUsed="1"/>
-    <w:lsdException w:name="toc 8" w:semiHidden="1" w:uiPriority="39" w:unhideWhenUsed="1"/>
-    <w:lsdException w:name="toc 9" w:semiHidden="1" w:uiPriority="39" w:unhideWhenUsed="1"/>
-    <w:lsdException w:name="Normal Indent" w:semiHidden="1" w:unhideWhenUsed="1"/>
-    <w:lsdException w:name="footnote text" w:semiHidden="1" w:unhideWhenUsed="1"/>
-    <w:lsdException w:name="annotation text" w:semiHidden="1" w:unhideWhenUsed="1"/>
-    <w:lsdException w:name="header" w:semiHidden="1" w:unhideWhenUsed="1"/>
-    <w:lsdException w:name="footer" w:semiHidden="1" w:unhideWhenUsed="1"/>
-    <w:lsdException w:name="index heading" w:semiHidden="1" w:unhideWhenUsed="1"/>
-    <w:lsdException w:name="caption" w:semiHidden="1" w:uiPriority="35" w:unhideWhenUsed="1" w:qFormat="1"/>
-    <w:lsdException w:name="table of figures" w:semiHidden="1" w:unhideWhenUsed="1"/>
-    <w:lsdException w:name="envelope address" w:semiHidden="1" w:unhideWhenUsed="1"/>
-    <w:lsdException w:name="envelope return" w:semiHidden="1" w:unhideWhenUsed="1"/>
-    <w:lsdException w:name="footnote reference" w:semiHidden="1" w:unhideWhenUsed="1"/>
-    <w:lsdException w:name="annotation reference" w:semiHidden="1" w:unhideWhenUsed="1"/>
-    <w:lsdException w:name="line number" w:semiHidden="1" w:unhideWhenUsed="1"/>
-    <w:lsdException w:name="page number" w:semiHidden="1" w:unhideWhenUsed="1"/>
-    <w:lsdException w:name="endnote reference" w:semiHidden="1" w:unhideWhenUsed="1"/>
-    <w:lsdException w:name="endnote text" w:semiHidden="1" w:unhideWhenUsed="1"/>
-    <w:lsdException w:name="table of authorities" w:semiHidden="1" w:unhideWhenUsed="1"/>
-    <w:lsdException w:name="macro" w:semiHidden="1" w:unhideWhenUsed="1"/>
-    <w:lsdException w:name="toa heading" w:semiHidden="1" w:unhideWhenUsed="1"/>
-    <w:lsdException w:name="List" w:semiHidden="1" w:unhideWhenUsed="1"/>
-    <w:lsdException w:name="List Bullet" w:semiHidden="1" w:unhideWhenUsed="1"/>
-    <w:lsdException w:name="List Number" w:semiHidden="1" w:unhideWhenUsed="1"/>
-    <w:lsdException w:name="List 2" w:semiHidden="1" w:unhideWhenUsed="1"/>
-    <w:lsdException w:name="List 3" w:semiHidden="1" w:unhideWhenUsed="1"/>
-    <w:lsdException w:name="List 4" w:semiHidden="1" w:unhideWhenUsed="1"/>
-    <w:lsdException w:name="List 5" w:semiHidden="1" w:unhideWhenUsed="1"/>
-    <w:lsdException w:name="List Bullet 2" w:semiHidden="1" w:unhideWhenUsed="1"/>
-    <w:lsdException w:name="List Bullet 3" w:semiHidden="1" w:unhideWhenUsed="1"/>
-    <w:lsdException w:name="List Bullet 4" w:semiHidden="1" w:unhideWhenUsed="1"/>
-    <w:lsdException w:name="List Bullet 5" w:semiHidden="1" w:unhideWhenUsed="1"/>
-    <w:lsdException w:name="List Number 2" w:semiHidden="1" w:unhideWhenUsed="1"/>
-    <w:lsdException w:name="List Number 3" w:semiHidden="1" w:unhideWhenUsed="1"/>
-    <w:lsdException w:name="List Number 4" w:semiHidden="1" w:unhideWhenUsed="1"/>
-    <w:lsdException w:name="List Number 5" w:semiHidden="1" w:unhideWhenUsed="1"/>
-    <w:lsdException w:name="Title" w:uiPriority="10" w:qFormat="1"/>
-    <w:lsdException w:name="Closing" w:semiHidden="1" w:unhideWhenUsed="1"/>
-    <w:lsdException w:name="Signature" w:semiHidden="1" w:unhideWhenUsed="1"/>
-    <w:lsdException w:name="Default Paragraph Font" w:semiHidden="1" w:uiPriority="1" w:unhideWhenUsed="1"/>
-    <w:lsdException w:name="Body Text" w:semiHidden="1" w:unhideWhenUsed="1"/>
-    <w:lsdException w:name="Body Text Indent" w:semiHidden="1" w:unhideWhenUsed="1"/>
-    <w:lsdException w:name="List Continue" w:semiHidden="1" w:unhideWhenUsed="1"/>
-    <w:lsdException w:name="List Continue 2" w:semiHidden="1" w:unhideWhenUsed="1"/>
-    <w:lsdException w:name="List Continue 3" w:semiHidden="1" w:unhideWhenUsed="1"/>
-    <w:lsdException w:name="List Continue 4" w:semiHidden="1" w:unhideWhenUsed="1"/>
-    <w:lsdException w:name="List Continue 5" w:semiHidden="1" w:unhideWhenUsed="1"/>
-    <w:lsdException w:name="Message Header" w:semiHidden="1" w:unhideWhenUsed="1"/>
-    <w:lsdException w:name="Subtitle" w:uiPriority="11" w:qFormat="1"/>
-    <w:lsdException w:name="Salutation" w:semiHidden="1" w:unhideWhenUsed="1"/>
-    <w:lsdException w:name="Date" w:semiHidden="1" w:unhideWhenUsed="1"/>
-    <w:lsdException w:name="Body Text First Indent" w:semiHidden="1" w:unhideWhenUsed="1"/>
-    <w:lsdException w:name="Body Text First Indent 2" w:semiHidden="1" w:unhideWhenUsed="1"/>
-    <w:lsdException w:name="Note Heading" w:semiHidden="1" w:unhideWhenUsed="1"/>
-    <w:lsdException w:name="Body Text 2" w:semiHidden="1" w:unhideWhenUsed="1"/>
-    <w:lsdException w:name="Body Text 3" w:semiHidden="1" w:unhideWhenUsed="1"/>
-    <w:lsdException w:name="Body Text Indent 2" w:semiHidden="1" w:unhideWhenUsed="1"/>
-    <w:lsdException w:name="Body Text Indent 3" w:semiHidden="1" w:unhideWhenUsed="1"/>
-    <w:lsdException w:name="Block Text" w:semiHidden="1" w:unhideWhenUsed="1"/>
-    <w:lsdException w:name="Hyperlink" w:semiHidden="1" w:unhideWhenUsed="1"/>
-    <w:lsdException w:name="FollowedHyperlink" w:semiHidden="1" w:unhideWhenUsed="1"/>
-    <w:lsdException w:name="Strong" w:uiPriority="22" w:qFormat="1"/>
-    <w:lsdException w:name="Emphasis" w:uiPriority="20" w:qFormat="1"/>
-    <w:lsdException w:name="Document Map" w:semiHidden="1" w:unhideWhenUsed="1"/>
-    <w:lsdException w:name="Plain Text" w:semiHidden="1" w:unhideWhenUsed="1"/>
-    <w:lsdException w:name="E-mail Signature" w:semiHidden="1" w:unhideWhenUsed="1"/>
-    <w:lsdException w:name="HTML Top of Form" w:semiHidden="1" w:unhideWhenUsed="1"/>
-    <w:lsdException w:name="HTML Bottom of Form" w:semiHidden="1" w:unhideWhenUsed="1"/>
-    <w:lsdException w:name="Normal (Web)" w:semiHidden="1" w:unhideWhenUsed="1"/>
-    <w:lsdException w:name="HTML Acronym" w:semiHidden="1" w:unhideWhenUsed="1"/>
-    <w:lsdException w:name="HTML Address" w:semiHidden="1" w:unhideWhenUsed="1"/>
-    <w:lsdException w:name="HTML Cite" w:semiHidden="1" w:unhideWhenUsed="1"/>
-    <w:lsdException w:name="HTML Code" w:semiHidden="1" w:unhideWhenUsed="1"/>
-    <w:lsdException w:name="HTML Definition" w:semiHidden="1" w:unhideWhenUsed="1"/>
-    <w:lsdException w:name="HTML Keyboard" w:semiHidden="1" w:unhideWhenUsed="1"/>
-    <w:lsdException w:name="HTML Preformatted" w:semiHidden="1" w:unhideWhenUsed="1"/>
-    <w:lsdException w:name="HTML Sample" w:semiHidden="1" w:unhideWhenUsed="1"/>
-    <w:lsdException w:name="HTML Typewriter" w:semiHidden="1" w:unhideWhenUsed="1"/>
-    <w:lsdException w:name="HTML Variable" w:semiHidden="1" w:unhideWhenUsed="1"/>
-    <w:lsdException w:name="Normal Table" w:semiHidden="1" w:unhideWhenUsed="1"/>
-    <w:lsdException w:name="annotation subject" w:semiHidden="1" w:unhideWhenUsed="1"/>
-    <w:lsdException w:name="No List" w:semiHidden="1" w:unhideWhenUsed="1"/>
-    <w:lsdException w:name="Outline List 1" w:semiHidden="1" w:unhideWhenUsed="1"/>
-    <w:lsdException w:name="Outline List 2" w:semiHidden="1" w:unhideWhenUsed="1"/>
-    <w:lsdException w:name="Outline List 3" w:semiHidden="1" w:unhideWhenUsed="1"/>
-    <w:lsdException w:name="Table Simple 1" w:semiHidden="1" w:unhideWhenUsed="1"/>
-    <w:lsdException w:name="Table Simple 2" w:semiHidden="1" w:unhideWhenUsed="1"/>
-    <w:lsdException w:name="Table Simple 3" w:semiHidden="1" w:unhideWhenUsed="1"/>
-    <w:lsdException w:name="Table Classic 1" w:semiHidden="1" w:unhideWhenUsed="1"/>
-    <w:lsdException w:name="Table Classic 2" w:semiHidden="1" w:unhideWhenUsed="1"/>
-    <w:lsdException w:name="Table Classic 3" w:semiHidden="1" w:unhideWhenUsed="1"/>
-    <w:lsdException w:name="Table Classic 4" w:semiHidden="1" w:unhideWhenUsed="1"/>
-    <w:lsdException w:name="Table Colorful 1" w:semiHidden="1" w:unhideWhenUsed="1"/>
-    <w:lsdException w:name="Table Colorful 2" w:semiHidden="1" w:unhideWhenUsed="1"/>
-    <w:lsdException w:name="Table Colorful 3" w:semiHidden="1" w:unhideWhenUsed="1"/>
-    <w:lsdException w:name="Table Columns 1" w:semiHidden="1" w:unhideWhenUsed="1"/>
-    <w:lsdException w:name="Table Columns 2" w:semiHidden="1" w:unhideWhenUsed="1"/>
-    <w:lsdException w:name="Table Columns 3" w:semiHidden="1" w:unhideWhenUsed="1"/>
-    <w:lsdException w:name="Table Columns 4" w:semiHidden="1" w:unhideWhenUsed="1"/>
-    <w:lsdException w:name="Table Columns 5" w:semiHidden="1" w:unhideWhenUsed="1"/>
-    <w:lsdException w:name="Table Grid 1" w:semiHidden="1" w:unhideWhenUsed="1"/>
-    <w:lsdException w:name="Table Grid 2" w:semiHidden="1" w:unhideWhenUsed="1"/>
-    <w:lsdException w:name="Table Grid 3" w:semiHidden="1" w:unhideWhenUsed="1"/>
-    <w:lsdException w:name="Table Grid 4" w:semiHidden="1" w:unhideWhenUsed="1"/>
-    <w:lsdException w:name="Table Grid 5" w:semiHidden="1" w:unhideWhenUsed="1"/>
-    <w:lsdException w:name="Table Grid 6" w:semiHidden="1" w:unhideWhenUsed="1"/>
-    <w:lsdException w:name="Table Grid 7" w:semiHidden="1" w:unhideWhenUsed="1"/>
-    <w:lsdException w:name="Table Grid 8" w:semiHidden="1" w:unhideWhenUsed="1"/>
-    <w:lsdException w:name="Table List 1" w:semiHidden="1" w:unhideWhenUsed="1"/>
-    <w:lsdException w:name="Table List 2" w:semiHidden="1" w:unhideWhenUsed="1"/>
-    <w:lsdException w:name="Table List 3" w:semiHidden="1" w:unhideWhenUsed="1"/>
-    <w:lsdException w:name="Table List 4" w:semiHidden="1" w:unhideWhenUsed="1"/>
-    <w:lsdException w:name="Table List 5" w:semiHidden="1" w:unhideWhenUsed="1"/>
-    <w:lsdException w:name="Table List 6" w:semiHidden="1" w:unhideWhenUsed="1"/>
-    <w:lsdException w:name="Table List 7" w:semiHidden="1" w:unhideWhenUsed="1"/>
-    <w:lsdException w:name="Table List 8" w:semiHidden="1" w:unhideWhenUsed="1"/>
-    <w:lsdException w:name="Table 3D effects 1" w:semiHidden="1" w:unhideWhenUsed="1"/>
-    <w:lsdException w:name="Table 3D effects 2" w:semiHidden="1" w:unhideWhenUsed="1"/>
-    <w:lsdException w:name="Table 3D effects 3" w:semiHidden="1" w:unhideWhenUsed="1"/>
-    <w:lsdException w:name="Table Contemporary" w:semiHidden="1" w:unhideWhenUsed="1"/>
-    <w:lsdException w:name="Table Elegant" w:semiHidden="1" w:unhideWhenUsed="1"/>
-    <w:lsdException w:name="Table Professional" w:semiHidden="1" w:unhideWhenUsed="1"/>
-    <w:lsdException w:name="Table Subtle 1" w:semiHidden="1" w:unhideWhenUsed="1"/>
-    <w:lsdException w:name="Table Subtle 2" w:semiHidden="1" w:unhideWhenUsed="1"/>
-    <w:lsdException w:name="Table Web 1" w:semiHidden="1" w:unhideWhenUsed="1"/>
-    <w:lsdException w:name="Table Web 2" w:semiHidden="1" w:unhideWhenUsed="1"/>
-    <w:lsdException w:name="Table Web 3" w:semiHidden="1" w:unhideWhenUsed="1"/>
-    <w:lsdException w:name="Balloon Text" w:semiHidden="1" w:unhideWhenUsed="1"/>
-    <w:lsdException w:name="Table Grid" w:uiPriority="39"/>
-    <w:lsdException w:name="Table Theme" w:semiHidden="1" w:unhideWhenUsed="1"/>
-    <w:lsdException w:name="Placeholder Text" w:semiHidden="1"/>
-    <w:lsdException w:name="No Spacing" w:uiPriority="1" w:qFormat="1"/>
-    <w:lsdException w:name="Light Shading" w:uiPriority="60"/>
-    <w:lsdException w:name="Light List" w:uiPriority="61"/>
-    <w:lsdException w:name="Light Grid" w:uiPriority="62"/>
-    <w:lsdException w:name="Medium Shading 1" w:uiPriority="63"/>
-    <w:lsdException w:name="Medium Shading 2" w:uiPriority="64"/>
-    <w:lsdException w:name="Medium List 1" w:uiPriority="65"/>
-    <w:lsdException w:name="Medium List 2" w:uiPriority="66"/>
-    <w:lsdException w:name="Medium Grid 1" w:uiPriority="67"/>
-    <w:lsdException w:name="Medium Grid 2" w:uiPriority="68"/>
-    <w:lsdException w:name="Medium Grid 3" w:uiPriority="69"/>
-    <w:lsdException w:name="Dark List" w:uiPriority="70"/>
-    <w:lsdException w:name="Colorful Shading" w:uiPriority="71"/>
-    <w:lsdException w:name="Colorful List" w:uiPriority="72"/>
-    <w:lsdException w:name="Colorful Grid" w:uiPriority="73"/>
-    <w:lsdException w:name="Light Shading Accent 1" w:uiPriority="60"/>
-    <w:lsdException w:name="Light List Accent 1" w:uiPriority="61"/>
-    <w:lsdException w:name="Light Grid Accent 1" w:uiPriority="62"/>
-    <w:lsdException w:name="Medium Shading 1 Accent 1" w:uiPriority="63"/>
-    <w:lsdException w:name="Medium Shading 2 Accent 1" w:uiPriority="64"/>
-    <w:lsdException w:name="Medium List 1 Accent 1" w:uiPriority="65"/>
-    <w:lsdException w:name="Revision" w:semiHidden="1"/>
-    <w:lsdException w:name="List Paragraph" w:uiPriority="34" w:qFormat="1"/>
-    <w:lsdException w:name="Quote" w:uiPriority="29" w:qFormat="1"/>
-    <w:lsdException w:name="Intense Quote" w:uiPriority="30" w:qFormat="1"/>
-    <w:lsdException w:name="Medium List 2 Accent 1" w:uiPriority="66"/>
-    <w:lsdException w:name="Medium Grid 1 Accent 1" w:uiPriority="67"/>
-    <w:lsdException w:name="Medium Grid 2 Accent 1" w:uiPriority="68"/>
-    <w:lsdException w:name="Medium Grid 3 Accent 1" w:uiPriority="69"/>
-    <w:lsdException w:name="Dark List Accent 1" w:uiPriority="70"/>
-    <w:lsdException w:name="Colorful Shading Accent 1" w:uiPriority="71"/>
-    <w:lsdException w:name="Colorful List Accent 1" w:uiPriority="72"/>
-    <w:lsdException w:name="Colorful Grid Accent 1" w:uiPriority="73"/>
-    <w:lsdException w:name="Light Shading Accent 2" w:uiPriority="60"/>
-    <w:lsdException w:name="Light List Accent 2" w:uiPriority="61"/>
-    <w:lsdException w:name="Light Grid Accent 2" w:uiPriority="62"/>
-    <w:lsdException w:name="Medium Shading 1 Accent 2" w:uiPriority="63"/>
-    <w:lsdException w:name="Medium Shading 2 Accent 2" w:uiPriority="64"/>
-    <w:lsdException w:name="Medium List 1 Accent 2" w:uiPriority="65"/>
-    <w:lsdException w:name="Medium List 2 Accent 2" w:uiPriority="66"/>
-    <w:lsdException w:name="Medium Grid 1 Accent 2" w:uiPriority="67"/>
-    <w:lsdException w:name="Medium Grid 2 Accent 2" w:uiPriority="68"/>
-    <w:lsdException w:name="Medium Grid 3 Accent 2" w:uiPriority="69"/>
-    <w:lsdException w:name="Dark List Accent 2" w:uiPriority="70"/>
-    <w:lsdException w:name="Colorful Shading Accent 2" w:uiPriority="71"/>
-    <w:lsdException w:name="Colorful List Accent 2" w:uiPriority="72"/>
-    <w:lsdException w:name="Colorful Grid Accent 2" w:uiPriority="73"/>
-    <w:lsdException w:name="Light Shading Accent 3" w:uiPriority="60"/>
-    <w:lsdException w:name="Light List Accent 3" w:uiPriority="61"/>
-    <w:lsdException w:name="Light Grid Accent 3" w:uiPriority="62"/>
-    <w:lsdException w:name="Medium Shading 1 Accent 3" w:uiPriority="63"/>
-    <w:lsdException w:name="Medium Shading 2 Accent 3" w:uiPriority="64"/>
-    <w:lsdException w:name="Medium List 1 Accent 3" w:uiPriority="65"/>
-    <w:lsdException w:name="Medium List 2 Accent 3" w:uiPriority="66"/>
-    <w:lsdException w:name="Medium Grid 1 Accent 3" w:uiPriority="67"/>
-    <w:lsdException w:name="Medium Grid 2 Accent 3" w:uiPriority="68"/>
-    <w:lsdException w:name="Medium Grid 3 Accent 3" w:uiPriority="69"/>
-    <w:lsdException w:name="Dark List Accent 3" w:uiPriority="70"/>
-    <w:lsdException w:name="Colorful Shading Accent 3" w:uiPriority="71"/>
-    <w:lsdException w:name="Colorful List Accent 3" w:uiPriority="72"/>
-    <w:lsdException w:name="Colorful Grid Accent 3" w:uiPriority="73"/>
-    <w:lsdException w:name="Light Shading Accent 4" w:uiPriority="60"/>
-    <w:lsdException w:name="Light List Accent 4" w:uiPriority="61"/>
-    <w:lsdException w:name="Light Grid Accent 4" w:uiPriority="62"/>
-    <w:lsdException w:name="Medium Shading 1 Accent 4" w:uiPriority="63"/>
-    <w:lsdException w:name="Medium Shading 2 Accent 4" w:uiPriority="64"/>
-    <w:lsdException w:name="Medium List 1 Accent 4" w:uiPriority="65"/>
-    <w:lsdException w:name="Medium List 2 Accent 4" w:uiPriority="66"/>
-    <w:lsdException w:name="Medium Grid 1 Accent 4" w:uiPriority="67"/>
-    <w:lsdException w:name="Medium Grid 2 Accent 4" w:uiPriority="68"/>
-    <w:lsdException w:name="Medium Grid 3 Accent 4" w:uiPriority="69"/>
-    <w:lsdException w:name="Dark List Accent 4" w:uiPriority="70"/>
-    <w:lsdException w:name="Colorful Shading Accent 4" w:uiPriority="71"/>
-    <w:lsdException w:name="Colorful List Accent 4" w:uiPriority="72"/>
-    <w:lsdException w:name="Colorful Grid Accent 4" w:uiPriority="73"/>
-    <w:lsdException w:name="Light Shading Accent 5" w:uiPriority="60"/>
-    <w:lsdException w:name="Light List Accent 5" w:uiPriority="61"/>
-    <w:lsdException w:name="Light Grid Accent 5" w:uiPriority="62"/>
-    <w:lsdException w:name="Medium Shading 1 Accent 5" w:uiPriority="63"/>
-    <w:lsdException w:name="Medium Shading 2 Accent 5" w:uiPriority="64"/>
-    <w:lsdException w:name="Medium List 1 Accent 5" w:uiPriority="65"/>
-    <w:lsdException w:name="Medium List 2 Accent 5" w:uiPriority="66"/>
-    <w:lsdException w:name="Medium Grid 1 Accent 5" w:uiPriority="67"/>
-    <w:lsdException w:name="Medium Grid 2 Accent 5" w:uiPriority="68"/>
-    <w:lsdException w:name="Medium Grid 3 Accent 5" w:uiPriority="69"/>
-    <w:lsdException w:name="Dark List Accent 5" w:uiPriority="70"/>
-    <w:lsdException w:name="Colorful Shading Accent 5" w:uiPriority="71"/>
-    <w:lsdException w:name="Colorful List Accent 5" w:uiPriority="72"/>
-    <w:lsdException w:name="Colorful Grid Accent 5" w:uiPriority="73"/>
-    <w:lsdException w:name="Light Shading Accent 6" w:uiPriority="60"/>
-    <w:lsdException w:name="Light List Accent 6" w:uiPriority="61"/>
-    <w:lsdException w:name="Light Grid Accent 6" w:uiPriority="62"/>
-    <w:lsdException w:name="Medium Shading 1 Accent 6" w:uiPriority="63"/>
-    <w:lsdException w:name="Medium Shading 2 Accent 6" w:uiPriority="64"/>
-    <w:lsdException w:name="Medium List 1 Accent 6" w:uiPriority="65"/>
-    <w:lsdException w:name="Medium List 2 Accent 6" w:uiPriority="66"/>
-    <w:lsdException w:name="Medium Grid 1 Accent 6" w:uiPriority="67"/>
-    <w:lsdException w:name="Medium Grid 2 Accent 6" w:uiPriority="68"/>
-    <w:lsdException w:name="Medium Grid 3 Accent 6" w:uiPriority="69"/>
-    <w:lsdException w:name="Dark List Accent 6" w:uiPriority="70"/>
-    <w:lsdException w:name="Colorful Shading Accent 6" w:uiPriority="71"/>
-    <w:lsdException w:name="Colorful List Accent 6" w:uiPriority="72"/>
-    <w:lsdException w:name="Colorful Grid Accent 6" w:uiPriority="73"/>
-    <w:lsdException w:name="Subtle Emphasis" w:uiPriority="19" w:qFormat="1"/>
-    <w:lsdException w:name="Intense Emphasis" w:uiPriority="21" w:qFormat="1"/>
-    <w:lsdException w:name="Subtle Reference" w:uiPriority="31" w:qFormat="1"/>
-    <w:lsdException w:name="Intense Reference" w:uiPriority="32" w:qFormat="1"/>
-    <w:lsdException w:name="Book Title" w:uiPriority="33" w:qFormat="1"/>
-    <w:lsdException w:name="Bibliography" w:semiHidden="1" w:uiPriority="37" w:unhideWhenUsed="1"/>
-    <w:lsdException w:name="TOC Heading" w:semiHidden="1" w:uiPriority="39" w:unhideWhenUsed="1" w:qFormat="1"/>
-    <w:lsdException w:name="Plain Table 1" w:uiPriority="41"/>
-    <w:lsdException w:name="Plain Table 2" w:uiPriority="42"/>
-    <w:lsdException w:name="Plain Table 3" w:uiPriority="43"/>
-    <w:lsdException w:name="Plain Table 4" w:uiPriority="44"/>
-    <w:lsdException w:name="Plain Table 5" w:uiPriority="45"/>
-    <w:lsdException w:name="Grid Table Light" w:uiPriority="40"/>
-    <w:lsdException w:name="Grid Table 1 Light" w:uiPriority="46"/>
-    <w:lsdException w:name="Grid Table 2" w:uiPriority="47"/>
-    <w:lsdException w:name="Grid Table 3" w:uiPriority="48"/>
-    <w:lsdException w:name="Grid Table 4" w:uiPriority="49"/>
-    <w:lsdException w:name="Grid Table 5 Dark" w:uiPriority="50"/>
-    <w:lsdException w:name="Grid Table 6 Colorful" w:uiPriority="51"/>
-    <w:lsdException w:name="Grid Table 7 Colorful" w:uiPriority="52"/>
-    <w:lsdException w:name="Grid Table 1 Light Accent 1" w:uiPriority="46"/>
-    <w:lsdException w:name="Grid Table 2 Accent 1" w:uiPriority="47"/>
-    <w:lsdException w:name="Grid Table 3 Accent 1" w:uiPriority="48"/>
-    <w:lsdException w:name="Grid Table 4 Accent 1" w:uiPriority="49"/>
-    <w:lsdException w:name="Grid Table 5 Dark Accent 1" w:uiPriority="50"/>
-    <w:lsdException w:name="Grid Table 6 Colorful Accent 1" w:uiPriority="51"/>
-    <w:lsdException w:name="Grid Table 7 Colorful Accent 1" w:uiPriority="52"/>
-    <w:lsdException w:name="Grid Table 1 Light Accent 2" w:uiPriority="46"/>
-    <w:lsdException w:name="Grid Table 2 Accent 2" w:uiPriority="47"/>
-    <w:lsdException w:name="Grid Table 3 Accent 2" w:uiPriority="48"/>
-    <w:lsdException w:name="Grid Table 4 Accent 2" w:uiPriority="49"/>
-    <w:lsdException w:name="Grid Table 5 Dark Accent 2" w:uiPriority="50"/>
-    <w:lsdException w:name="Grid Table 6 Colorful Accent 2" w:uiPriority="51"/>
-    <w:lsdException w:name="Grid Table 7 Colorful Accent 2" w:uiPriority="52"/>
-    <w:lsdException w:name="Grid Table 1 Light Accent 3" w:uiPriority="46"/>
-    <w:lsdException w:name="Grid Table 2 Accent 3" w:uiPriority="47"/>
-    <w:lsdException w:name="Grid Table 3 Accent 3" w:uiPriority="48"/>
-    <w:lsdException w:name="Grid Table 4 Accent 3" w:uiPriority="49"/>
-    <w:lsdException w:name="Grid Table 5 Dark Accent 3" w:uiPriority="50"/>
-    <w:lsdException w:name="Grid Table 6 Colorful Accent 3" w:uiPriority="51"/>
-    <w:lsdException w:name="Grid Table 7 Colorful Accent 3" w:uiPriority="52"/>
-    <w:lsdException w:name="Grid Table 1 Light Accent 4" w:uiPriority="46"/>
-    <w:lsdException w:name="Grid Table 2 Accent 4" w:uiPriority="47"/>
-    <w:lsdException w:name="Grid Table 3 Accent 4" w:uiPriority="48"/>
-    <w:lsdException w:name="Grid Table 4 Accent 4" w:uiPriority="49"/>
-    <w:lsdException w:name="Grid Table 5 Dark Accent 4" w:uiPriority="50"/>
-    <w:lsdException w:name="Grid Table 6 Colorful Accent 4" w:uiPriority="51"/>
-    <w:lsdException w:name="Grid Table 7 Colorful Accent 4" w:uiPriority="52"/>
-    <w:lsdException w:name="Grid Table 1 Light Accent 5" w:uiPriority="46"/>
-    <w:lsdException w:name="Grid Table 2 Accent 5" w:uiPriority="47"/>
-    <w:lsdException w:name="Grid Table 3 Accent 5" w:uiPriority="48"/>
-    <w:lsdException w:name="Grid Table 4 Accent 5" w:uiPriority="49"/>
-    <w:lsdException w:name="Grid Table 5 Dark Accent 5" w:uiPriority="50"/>
-    <w:lsdException w:name="Grid Table 6 Colorful Accent 5" w:uiPriority="51"/>
-    <w:lsdException w:name="Grid Table 7 Colorful Accent 5" w:uiPriority="52"/>
-    <w:lsdException w:name="Grid Table 1 Light Accent 6" w:uiPriority="46"/>
-    <w:lsdException w:name="Grid Table 2 Accent 6" w:uiPriority="47"/>
-    <w:lsdException w:name="Grid Table 3 Accent 6" w:uiPriority="48"/>
-    <w:lsdException w:name="Grid Table 4 Accent 6" w:uiPriority="49"/>
-    <w:lsdException w:name="Grid Table 5 Dark Accent 6" w:uiPriority="50"/>
-    <w:lsdException w:name="Grid Table 6 Colorful Accent 6" w:uiPriority="51"/>
-    <w:lsdException w:name="Grid Table 7 Colorful Accent 6" w:uiPriority="52"/>
-    <w:lsdException w:name="List Table 1 Light" w:uiPriority="46"/>
-    <w:lsdException w:name="List Table 2" w:uiPriority="47"/>
-    <w:lsdException w:name="List Table 3" w:uiPriority="48"/>
-    <w:lsdException w:name="List Table 4" w:uiPriority="49"/>
-    <w:lsdException w:name="List Table 5 Dark" w:uiPriority="50"/>
-    <w:lsdException w:name="List Table 6 Colorful" w:uiPriority="51"/>
-    <w:lsdException w:name="List Table 7 Colorful" w:uiPriority="52"/>
-    <w:lsdException w:name="List Table 1 Light Accent 1" w:uiPriority="46"/>
-    <w:lsdException w:name="List Table 2 Accent 1" w:uiPriority="47"/>
-    <w:lsdException w:name="List Table 3 Accent 1" w:uiPriority="48"/>
-    <w:lsdException w:name="List Table 4 Accent 1" w:uiPriority="49"/>
-    <w:lsdException w:name="List Table 5 Dark Accent 1" w:uiPriority="50"/>
-    <w:lsdException w:name="List Table 6 Colorful Accent 1" w:uiPriority="51"/>
-    <w:lsdException w:name="List Table 7 Colorful Accent 1" w:uiPriority="52"/>
-    <w:lsdException w:name="List Table 1 Light Accent 2" w:uiPriority="46"/>
-    <w:lsdException w:name="List Table 2 Accent 2" w:uiPriority="47"/>
-    <w:lsdException w:name="List Table 3 Accent 2" w:uiPriority="48"/>
-    <w:lsdException w:name="List Table 4 Accent 2" w:uiPriority="49"/>
-    <w:lsdException w:name="List Table 5 Dark Accent 2" w:uiPriority="50"/>
-    <w:lsdException w:name="List Table 6 Colorful Accent 2" w:uiPriority="51"/>
-    <w:lsdException w:name="List Table 7 Colorful Accent 2" w:uiPriority="52"/>
-    <w:lsdException w:name="List Table 1 Light Accent 3" w:uiPriority="46"/>
-    <w:lsdException w:name="List Table 2 Accent 3" w:uiPriority="47"/>
-    <w:lsdException w:name="List Table 3 Accent 3" w:uiPriority="48"/>
-    <w:lsdException w:name="List Table 4 Accent 3" w:uiPriority="49"/>
-    <w:lsdException w:name="List Table 5 Dark Accent 3" w:uiPriority="50"/>
-    <w:lsdException w:name="List Table 6 Colorful Accent 3" w:uiPriority="51"/>
-    <w:lsdException w:name="List Table 7 Colorful Accent 3" w:uiPriority="52"/>
-    <w:lsdException w:name="List Table 1 Light Accent 4" w:uiPriority="46"/>
-    <w:lsdException w:name="List Table 2 Accent 4" w:uiPriority="47"/>
-    <w:lsdException w:name="List Table 3 Accent 4" w:uiPriority="48"/>
-    <w:lsdException w:name="List Table 4 Accent 4" w:uiPriority="49"/>
-    <w:lsdException w:name="List Table 5 Dark Accent 4" w:uiPriority="50"/>
-    <w:lsdException w:name="List Table 6 Colorful Accent 4" w:uiPriority="51"/>
-    <w:lsdException w:name="List Table 7 Colorful Accent 4" w:uiPriority="52"/>
-    <w:lsdException w:name="List Table 1 Light Accent 5" w:uiPriority="46"/>
-    <w:lsdException w:name="List Table 2 Accent 5" w:uiPriority="47"/>
-    <w:lsdException w:name="List Table 3 Accent 5" w:uiPriority="48"/>
-    <w:lsdException w:name="List Table 4 Accent 5" w:uiPriority="49"/>
-    <w:lsdException w:name="List Table 5 Dark Accent 5" w:uiPriority="50"/>
-    <w:lsdException w:name="List Table 6 Colorful Accent 5" w:uiPriority="51"/>
-    <w:lsdException w:name="List Table 7 Colorful Accent 5" w:uiPriority="52"/>
-    <w:lsdException w:name="List Table 1 Light Accent 6" w:uiPriority="46"/>
-    <w:lsdException w:name="List Table 2 Accent 6" w:uiPriority="47"/>
-    <w:lsdException w:name="List Table 3 Accent 6" w:uiPriority="48"/>
-    <w:lsdException w:name="List Table 4 Accent 6" w:uiPriority="49"/>
-    <w:lsdException w:name="List Table 5 Dark Accent 6" w:uiPriority="50"/>
-    <w:lsdException w:name="List Table 6 Colorful Accent 6" w:uiPriority="51"/>
-    <w:lsdException w:name="List Table 7 Colorful Accent 6" w:uiPriority="52"/>
-    <w:lsdException w:name="Mention" w:semiHidden="1" w:unhideWhenUsed="1"/>
-    <w:lsdException w:name="Smart Hyperlink" w:semiHidden="1" w:unhideWhenUsed="1"/>
-    <w:lsdException w:name="Hashtag" w:semiHidden="1" w:unhideWhenUsed="1"/>
-    <w:lsdException w:name="Unresolved Mention" w:semiHidden="1" w:unhideWhenUsed="1"/>
-    <w:lsdException w:name="Smart Link" w:semiHidden="1" w:unhideWhenUsed="1"/>
-    <w:lsdException w:name="Smart Link Error" w:semiHidden="1" w:unhideWhenUsed="1"/>
+  <w:latentStyles w:defLockedState="0" w:defUIPriority="99" w:defSemiHidden="1" w:defUnhideWhenUsed="1" w:defQFormat="0" w:count="267">
+    <w:lsdException w:name="Normal" w:semiHidden="0" w:uiPriority="0" w:unhideWhenUsed="0" w:qFormat="1"/>
+    <w:lsdException w:name="heading 1" w:semiHidden="0" w:uiPriority="9" w:unhideWhenUsed="0" w:qFormat="1"/>
+    <w:lsdException w:name="heading 2" w:uiPriority="9" w:qFormat="1"/>
+    <w:lsdException w:name="heading 3" w:uiPriority="9" w:qFormat="1"/>
+    <w:lsdException w:name="heading 4" w:uiPriority="9" w:qFormat="1"/>
+    <w:lsdException w:name="heading 5" w:uiPriority="9" w:qFormat="1"/>
+    <w:lsdException w:name="heading 6" w:uiPriority="9" w:qFormat="1"/>
+    <w:lsdException w:name="heading 7" w:uiPriority="9" w:qFormat="1"/>
+    <w:lsdException w:name="heading 8" w:uiPriority="9" w:qFormat="1"/>
+    <w:lsdException w:name="heading 9" w:uiPriority="9" w:qFormat="1"/>
+    <w:lsdException w:name="toc 1" w:uiPriority="39"/>
+    <w:lsdException w:name="toc 2" w:uiPriority="39"/>
+    <w:lsdException w:name="toc 3" w:uiPriority="39"/>
+    <w:lsdException w:name="toc 4" w:uiPriority="39"/>
+    <w:lsdException w:name="toc 5" w:uiPriority="39"/>
+    <w:lsdException w:name="toc 6" w:uiPriority="39"/>
+    <w:lsdException w:name="toc 7" w:uiPriority="39"/>
+    <w:lsdException w:name="toc 8" w:uiPriority="39"/>
+    <w:lsdException w:name="toc 9" w:uiPriority="39"/>
+    <w:lsdException w:name="caption" w:uiPriority="35" w:qFormat="1"/>
+    <w:lsdException w:name="Title" w:semiHidden="0" w:uiPriority="10" w:unhideWhenUsed="0" w:qFormat="1"/>
+    <w:lsdException w:name="Default Paragraph Font" w:uiPriority="1"/>
+    <w:lsdException w:name="Subtitle" w:semiHidden="0" w:uiPriority="11" w:unhideWhenUsed="0" w:qFormat="1"/>
+    <w:lsdException w:name="Strong" w:semiHidden="0" w:uiPriority="22" w:unhideWhenUsed="0" w:qFormat="1"/>
+    <w:lsdException w:name="Emphasis" w:semiHidden="0" w:uiPriority="20" w:unhideWhenUsed="0" w:qFormat="1"/>
+    <w:lsdException w:name="Table Grid" w:semiHidden="0" w:uiPriority="39" w:unhideWhenUsed="0"/>
+    <w:lsdException w:name="Placeholder Text" w:unhideWhenUsed="0"/>
+    <w:lsdException w:name="No Spacing" w:semiHidden="0" w:uiPriority="1" w:unhideWhenUsed="0" w:qFormat="1"/>
+    <w:lsdException w:name="Light Shading" w:semiHidden="0" w:uiPriority="60" w:unhideWhenUsed="0"/>
+    <w:lsdException w:name="Light List" w:semiHidden="0" w:uiPriority="61" w:unhideWhenUsed="0"/>
+    <w:lsdException w:name="Light Grid" w:semiHidden="0" w:uiPriority="62" w:unhideWhenUsed="0"/>
+    <w:lsdException w:name="Medium Shading 1" w:semiHidden="0" w:uiPriority="63" w:unhideWhenUsed="0"/>
+    <w:lsdException w:name="Medium Shading 2" w:semiHidden="0" w:uiPriority="64" w:unhideWhenUsed="0"/>
+    <w:lsdException w:name="Medium List 1" w:semiHidden="0" w:uiPriority="65" w:unhideWhenUsed="0"/>
+    <w:lsdException w:name="Medium List 2" w:semiHidden="0" w:uiPriority="66" w:unhideWhenUsed="0"/>
+    <w:lsdException w:name="Medium Grid 1" w:semiHidden="0" w:uiPriority="67" w:unhideWhenUsed="0"/>
+    <w:lsdException w:name="Medium Grid 2" w:semiHidden="0" w:uiPriority="68" w:unhideWhenUsed="0"/>
+    <w:lsdException w:name="Medium Grid 3" w:semiHidden="0" w:uiPriority="69" w:unhideWhenUsed="0"/>
+    <w:lsdException w:name="Dark List" w:semiHidden="0" w:uiPriority="70" w:unhideWhenUsed="0"/>
+    <w:lsdException w:name="Colorful Shading" w:semiHidden="0" w:uiPriority="71" w:unhideWhenUsed="0"/>
+    <w:lsdException w:name="Colorful List" w:semiHidden="0" w:uiPriority="72" w:unhideWhenUsed="0"/>
+    <w:lsdException w:name="Colorful Grid" w:semiHidden="0" w:uiPriority="73" w:unhideWhenUsed="0"/>
+    <w:lsdException w:name="Light Shading Accent 1" w:semiHidden="0" w:uiPriority="60" w:unhideWhenUsed="0"/>
+    <w:lsdException w:name="Light List Accent 1" w:semiHidden="0" w:uiPriority="61" w:unhideWhenUsed="0"/>
+    <w:lsdException w:name="Light Grid Accent 1" w:semiHidden="0" w:uiPriority="62" w:unhideWhenUsed="0"/>
+    <w:lsdException w:name="Medium Shading 1 Accent 1" w:semiHidden="0" w:uiPriority="63" w:unhideWhenUsed="0"/>
+    <w:lsdException w:name="Medium Shading 2 Accent 1" w:semiHidden="0" w:uiPriority="64" w:unhideWhenUsed="0"/>
+    <w:lsdException w:name="Medium List 1 Accent 1" w:semiHidden="0" w:uiPriority="65" w:unhideWhenUsed="0"/>
+    <w:lsdException w:name="Revision" w:unhideWhenUsed="0"/>
+    <w:lsdException w:name="List Paragraph" w:semiHidden="0" w:uiPriority="34" w:unhideWhenUsed="0" w:qFormat="1"/>
+    <w:lsdException w:name="Quote" w:semiHidden="0" w:uiPriority="29" w:unhideWhenUsed="0" w:qFormat="1"/>
+    <w:lsdException w:name="Intense Quote" w:semiHidden="0" w:uiPriority="30" w:unhideWhenUsed="0" w:qFormat="1"/>
+    <w:lsdException w:name="Medium List 2 Accent 1" w:semiHidden="0" w:uiPriority="66" w:unhideWhenUsed="0"/>
+    <w:lsdException w:name="Medium Grid 1 Accent 1" w:semiHidden="0" w:uiPriority="67" w:unhideWhenUsed="0"/>
+    <w:lsdException w:name="Medium Grid 2 Accent 1" w:semiHidden="0" w:uiPriority="68" w:unhideWhenUsed="0"/>
+    <w:lsdException w:name="Medium Grid 3 Accent 1" w:semiHidden="0" w:uiPriority="69" w:unhideWhenUsed="0"/>
+    <w:lsdException w:name="Dark List Accent 1" w:semiHidden="0" w:uiPriority="70" w:unhideWhenUsed="0"/>
+    <w:lsdException w:name="Colorful Shading Accent 1" w:semiHidden="0" w:uiPriority="71" w:unhideWhenUsed="0"/>
+    <w:lsdException w:name="Colorful List Accent 1" w:semiHidden="0" w:uiPriority="72" w:unhideWhenUsed="0"/>
+    <w:lsdException w:name="Colorful Grid Accent 1" w:semiHidden="0" w:uiPriority="73" w:unhideWhenUsed="0"/>
+    <w:lsdException w:name="Light Shading Accent 2" w:semiHidden="0" w:uiPriority="60" w:unhideWhenUsed="0"/>
+    <w:lsdException w:name="Light List Accent 2" w:semiHidden="0" w:uiPriority="61" w:unhideWhenUsed="0"/>
+    <w:lsdException w:name="Light Grid Accent 2" w:semiHidden="0" w:uiPriority="62" w:unhideWhenUsed="0"/>
+    <w:lsdException w:name="Medium Shading 1 Accent 2" w:semiHidden="0" w:uiPriority="63" w:unhideWhenUsed="0"/>
+    <w:lsdException w:name="Medium Shading 2 Accent 2" w:semiHidden="0" w:uiPriority="64" w:unhideWhenUsed="0"/>
+    <w:lsdException w:name="Medium List 1 Accent 2" w:semiHidden="0" w:uiPriority="65" w:unhideWhenUsed="0"/>
+    <w:lsdException w:name="Medium List 2 Accent 2" w:semiHidden="0" w:uiPriority="66" w:unhideWhenUsed="0"/>
+    <w:lsdException w:name="Medium Grid 1 Accent 2" w:semiHidden="0" w:uiPriority="67" w:unhideWhenUsed="0"/>
+    <w:lsdException w:name="Medium Grid 2 Accent 2" w:semiHidden="0" w:uiPriority="68" w:unhideWhenUsed="0"/>
+    <w:lsdException w:name="Medium Grid 3 Accent 2" w:semiHidden="0" w:uiPriority="69" w:unhideWhenUsed="0"/>
+    <w:lsdException w:name="Dark List Accent 2" w:semiHidden="0" w:uiPriority="70" w:unhideWhenUsed="0"/>
+    <w:lsdException w:name="Colorful Shading Accent 2" w:semiHidden="0" w:uiPriority="71" w:unhideWhenUsed="0"/>
+    <w:lsdException w:name="Colorful List Accent 2" w:semiHidden="0" w:uiPriority="72" w:unhideWhenUsed="0"/>
+    <w:lsdException w:name="Colorful Grid Accent 2" w:semiHidden="0" w:uiPriority="73" w:unhideWhenUsed="0"/>
+    <w:lsdException w:name="Light Shading Accent 3" w:semiHidden="0" w:uiPriority="60" w:unhideWhenUsed="0"/>
+    <w:lsdException w:name="Light List Accent 3" w:semiHidden="0" w:uiPriority="61" w:unhideWhenUsed="0"/>
+    <w:lsdException w:name="Light Grid Accent 3" w:semiHidden="0" w:uiPriority="62" w:unhideWhenUsed="0"/>
+    <w:lsdException w:name="Medium Shading 1 Accent 3" w:semiHidden="0" w:uiPriority="63" w:unhideWhenUsed="0"/>
+    <w:lsdException w:name="Medium Shading 2 Accent 3" w:semiHidden="0" w:uiPriority="64" w:unhideWhenUsed="0"/>
+    <w:lsdException w:name="Medium List 1 Accent 3" w:semiHidden="0" w:uiPriority="65" w:unhideWhenUsed="0"/>
+    <w:lsdException w:name="Medium List 2 Accent 3" w:semiHidden="0" w:uiPriority="66" w:unhideWhenUsed="0"/>
+    <w:lsdException w:name="Medium Grid 1 Accent 3" w:semiHidden="0" w:uiPriority="67" w:unhideWhenUsed="0"/>
+    <w:lsdException w:name="Medium Grid 2 Accent 3" w:semiHidden="0" w:uiPriority="68" w:unhideWhenUsed="0"/>
+    <w:lsdException w:name="Medium Grid 3 Accent 3" w:semiHidden="0" w:uiPriority="69" w:unhideWhenUsed="0"/>
+    <w:lsdException w:name="Dark List Accent 3" w:semiHidden="0" w:uiPriority="70" w:unhideWhenUsed="0"/>
+    <w:lsdException w:name="Colorful Shading Accent 3" w:semiHidden="0" w:uiPriority="71" w:unhideWhenUsed="0"/>
+    <w:lsdException w:name="Colorful List Accent 3" w:semiHidden="0" w:uiPriority="72" w:unhideWhenUsed="0"/>
+    <w:lsdException w:name="Colorful Grid Accent 3" w:semiHidden="0" w:uiPriority="73" w:unhideWhenUsed="0"/>
+    <w:lsdException w:name="Light Shading Accent 4" w:semiHidden="0" w:uiPriority="60" w:unhideWhenUsed="0"/>
+    <w:lsdException w:name="Light List Accent 4" w:semiHidden="0" w:uiPriority="61" w:unhideWhenUsed="0"/>
+    <w:lsdException w:name="Light Grid Accent 4" w:semiHidden="0" w:uiPriority="62" w:unhideWhenUsed="0"/>
+    <w:lsdException w:name="Medium Shading 1 Accent 4" w:semiHidden="0" w:uiPriority="63" w:unhideWhenUsed="0"/>
+    <w:lsdException w:name="Medium Shading 2 Accent 4" w:semiHidden="0" w:uiPriority="64" w:unhideWhenUsed="0"/>
+    <w:lsdException w:name="Medium List 1 Accent 4" w:semiHidden="0" w:uiPriority="65" w:unhideWhenUsed="0"/>
+    <w:lsdException w:name="Medium List 2 Accent 4" w:semiHidden="0" w:uiPriority="66" w:unhideWhenUsed="0"/>
+    <w:lsdException w:name="Medium Grid 1 Accent 4" w:semiHidden="0" w:uiPriority="67" w:unhideWhenUsed="0"/>
+    <w:lsdException w:name="Medium Grid 2 Accent 4" w:semiHidden="0" w:uiPriority="68" w:unhideWhenUsed="0"/>
+    <w:lsdException w:name="Medium Grid 3 Accent 4" w:semiHidden="0" w:uiPriority="69" w:unhideWhenUsed="0"/>
+    <w:lsdException w:name="Dark List Accent 4" w:semiHidden="0" w:uiPriority="70" w:unhideWhenUsed="0"/>
+    <w:lsdException w:name="Colorful Shading Accent 4" w:semiHidden="0" w:uiPriority="71" w:unhideWhenUsed="0"/>
+    <w:lsdException w:name="Colorful List Accent 4" w:semiHidden="0" w:uiPriority="72" w:unhideWhenUsed="0"/>
+    <w:lsdException w:name="Colorful Grid Accent 4" w:semiHidden="0" w:uiPriority="73" w:unhideWhenUsed="0"/>
+    <w:lsdException w:name="Light Shading Accent 5" w:semiHidden="0" w:uiPriority="60" w:unhideWhenUsed="0"/>
+    <w:lsdException w:name="Light List Accent 5" w:semiHidden="0" w:uiPriority="61" w:unhideWhenUsed="0"/>
+    <w:lsdException w:name="Light Grid Accent 5" w:semiHidden="0" w:uiPriority="62" w:unhideWhenUsed="0"/>
+    <w:lsdException w:name="Medium Shading 1 Accent 5" w:semiHidden="0" w:uiPriority="63" w:unhideWhenUsed="0"/>
+    <w:lsdException w:name="Medium Shading 2 Accent 5" w:semiHidden="0" w:uiPriority="64" w:unhideWhenUsed="0"/>
+    <w:lsdException w:name="Medium List 1 Accent 5" w:semiHidden="0" w:uiPriority="65" w:unhideWhenUsed="0"/>
+    <w:lsdException w:name="Medium List 2 Accent 5" w:semiHidden="0" w:uiPriority="66" w:unhideWhenUsed="0"/>
+    <w:lsdException w:name="Medium Grid 1 Accent 5" w:semiHidden="0" w:uiPriority="67" w:unhideWhenUsed="0"/>
+    <w:lsdException w:name="Medium Grid 2 Accent 5" w:semiHidden="0" w:uiPriority="68" w:unhideWhenUsed="0"/>
+    <w:lsdException w:name="Medium Grid 3 Accent 5" w:semiHidden="0" w:uiPriority="69" w:unhideWhenUsed="0"/>
+    <w:lsdException w:name="Dark List Accent 5" w:semiHidden="0" w:uiPriority="70" w:unhideWhenUsed="0"/>
+    <w:lsdException w:name="Colorful Shading Accent 5" w:semiHidden="0" w:uiPriority="71" w:unhideWhenUsed="0"/>
+    <w:lsdException w:name="Colorful List Accent 5" w:semiHidden="0" w:uiPriority="72" w:unhideWhenUsed="0"/>
+    <w:lsdException w:name="Colorful Grid Accent 5" w:semiHidden="0" w:uiPriority="73" w:unhideWhenUsed="0"/>
+    <w:lsdException w:name="Light Shading Accent 6" w:semiHidden="0" w:uiPriority="60" w:unhideWhenUsed="0"/>
+    <w:lsdException w:name="Light List Accent 6" w:semiHidden="0" w:uiPriority="61" w:unhideWhenUsed="0"/>
+    <w:lsdException w:name="Light Grid Accent 6" w:semiHidden="0" w:uiPriority="62" w:unhideWhenUsed="0"/>
+    <w:lsdException w:name="Medium Shading 1 Accent 6" w:semiHidden="0" w:uiPriority="63" w:unhideWhenUsed="0"/>
+    <w:lsdException w:name="Medium Shading 2 Accent 6" w:semiHidden="0" w:uiPriority="64" w:unhideWhenUsed="0"/>
+    <w:lsdException w:name="Medium List 1 Accent 6" w:semiHidden="0" w:uiPriority="65" w:unhideWhenUsed="0"/>
+    <w:lsdException w:name="Medium List 2 Accent 6" w:semiHidden="0" w:uiPriority="66" w:unhideWhenUsed="0"/>
+    <w:lsdException w:name="Medium Grid 1 Accent 6" w:semiHidden="0" w:uiPriority="67" w:unhideWhenUsed="0"/>
+    <w:lsdException w:name="Medium Grid 2 Accent 6" w:semiHidden="0" w:uiPriority="68" w:unhideWhenUsed="0"/>
+    <w:lsdException w:name="Medium Grid 3 Accent 6" w:semiHidden="0" w:uiPriority="69" w:unhideWhenUsed="0"/>
+    <w:lsdException w:name="Dark List Accent 6" w:semiHidden="0" w:uiPriority="70" w:unhideWhenUsed="0"/>
+    <w:lsdException w:name="Colorful Shading Accent 6" w:semiHidden="0" w:uiPriority="71" w:unhideWhenUsed="0"/>
+    <w:lsdException w:name="Colorful List Accent 6" w:semiHidden="0" w:uiPriority="72" w:unhideWhenUsed="0"/>
+    <w:lsdException w:name="Colorful Grid Accent 6" w:semiHidden="0" w:uiPriority="73" w:unhideWhenUsed="0"/>
+    <w:lsdException w:name="Subtle Emphasis" w:semiHidden="0" w:uiPriority="19" w:unhideWhenUsed="0" w:qFormat="1"/>
+    <w:lsdException w:name="Intense Emphasis" w:semiHidden="0" w:uiPriority="21" w:unhideWhenUsed="0" w:qFormat="1"/>
+    <w:lsdException w:name="Subtle Reference" w:semiHidden="0" w:uiPriority="31" w:unhideWhenUsed="0" w:qFormat="1"/>
+    <w:lsdException w:name="Intense Reference" w:semiHidden="0" w:uiPriority="32" w:unhideWhenUsed="0" w:qFormat="1"/>
+    <w:lsdException w:name="Book Title" w:semiHidden="0" w:uiPriority="33" w:unhideWhenUsed="0" w:qFormat="1"/>
+    <w:lsdException w:name="Bibliography" w:uiPriority="37"/>
+    <w:lsdException w:name="TOC Heading" w:uiPriority="39" w:qFormat="1"/>
   </w:latentStyles>
   <w:style w:type="paragraph" w:default="1" w:styleId="Normal">
     <w:name w:val="Normal"/>
@@ -6240,11 +5948,11 @@
       <w:lang w:val="en-GB"/>
     </w:rPr>
   </w:style>
-  <w:style w:type="paragraph" w:styleId="Heading1">
+  <w:style w:type="paragraph" w:styleId="Overskrift1">
     <w:name w:val="heading 1"/>
     <w:basedOn w:val="Normal"/>
     <w:next w:val="Normal"/>
-    <w:link w:val="Heading1Char"/>
+    <w:link w:val="Overskrift1Tegn"/>
     <w:uiPriority w:val="9"/>
     <w:qFormat/>
     <w:rsid w:val="00A6452F"/>
@@ -6264,11 +5972,11 @@
       <w:szCs w:val="32"/>
     </w:rPr>
   </w:style>
-  <w:style w:type="paragraph" w:styleId="Heading2">
+  <w:style w:type="paragraph" w:styleId="Overskrift2">
     <w:name w:val="heading 2"/>
     <w:basedOn w:val="Normal"/>
     <w:next w:val="Normal"/>
-    <w:link w:val="Heading2Char"/>
+    <w:link w:val="Overskrift2Tegn"/>
     <w:uiPriority w:val="9"/>
     <w:unhideWhenUsed/>
     <w:qFormat/>
@@ -6290,11 +5998,11 @@
       <w:szCs w:val="26"/>
     </w:rPr>
   </w:style>
-  <w:style w:type="paragraph" w:styleId="Heading3">
+  <w:style w:type="paragraph" w:styleId="Overskrift3">
     <w:name w:val="heading 3"/>
     <w:basedOn w:val="Normal"/>
     <w:next w:val="Normal"/>
-    <w:link w:val="Heading3Char"/>
+    <w:link w:val="Overskrift3Tegn"/>
     <w:uiPriority w:val="9"/>
     <w:unhideWhenUsed/>
     <w:qFormat/>
@@ -6314,11 +6022,11 @@
       <w:szCs w:val="22"/>
     </w:rPr>
   </w:style>
-  <w:style w:type="paragraph" w:styleId="Heading4">
+  <w:style w:type="paragraph" w:styleId="Overskrift4">
     <w:name w:val="heading 4"/>
     <w:basedOn w:val="Normal"/>
     <w:next w:val="Normal"/>
-    <w:link w:val="Heading4Char"/>
+    <w:link w:val="Overskrift4Tegn"/>
     <w:uiPriority w:val="9"/>
     <w:unhideWhenUsed/>
     <w:qFormat/>
@@ -6336,11 +6044,11 @@
       <w:color w:val="808080" w:themeColor="accent4"/>
     </w:rPr>
   </w:style>
-  <w:style w:type="paragraph" w:styleId="Heading5">
+  <w:style w:type="paragraph" w:styleId="Overskrift5">
     <w:name w:val="heading 5"/>
     <w:basedOn w:val="Normal"/>
     <w:next w:val="Normal"/>
-    <w:link w:val="Heading5Char"/>
+    <w:link w:val="Overskrift5Tegn"/>
     <w:uiPriority w:val="9"/>
     <w:unhideWhenUsed/>
     <w:qFormat/>
@@ -6356,11 +6064,11 @@
       <w:color w:val="808080" w:themeColor="accent4"/>
     </w:rPr>
   </w:style>
-  <w:style w:type="paragraph" w:styleId="Heading6">
+  <w:style w:type="paragraph" w:styleId="Overskrift6">
     <w:name w:val="heading 6"/>
     <w:basedOn w:val="Normal"/>
     <w:next w:val="Normal"/>
-    <w:link w:val="Heading6Char"/>
+    <w:link w:val="Overskrift6Tegn"/>
     <w:uiPriority w:val="9"/>
     <w:unhideWhenUsed/>
     <w:qFormat/>
@@ -6376,17 +6084,18 @@
       <w:color w:val="808080" w:themeColor="accent4"/>
     </w:rPr>
   </w:style>
-  <w:style w:type="character" w:default="1" w:styleId="DefaultParagraphFont">
+  <w:style w:type="character" w:default="1" w:styleId="Standardskriftforavsnitt">
     <w:name w:val="Default Paragraph Font"/>
     <w:uiPriority w:val="1"/>
     <w:semiHidden/>
     <w:unhideWhenUsed/>
   </w:style>
-  <w:style w:type="table" w:default="1" w:styleId="TableNormal">
+  <w:style w:type="table" w:default="1" w:styleId="Vanligtabell">
     <w:name w:val="Normal Table"/>
     <w:uiPriority w:val="99"/>
     <w:semiHidden/>
     <w:unhideWhenUsed/>
+    <w:qFormat/>
     <w:tblPr>
       <w:tblInd w:w="0" w:type="dxa"/>
       <w:tblCellMar>
@@ -6397,16 +6106,16 @@
       </w:tblCellMar>
     </w:tblPr>
   </w:style>
-  <w:style w:type="numbering" w:default="1" w:styleId="NoList">
+  <w:style w:type="numbering" w:default="1" w:styleId="Ingenliste">
     <w:name w:val="No List"/>
     <w:uiPriority w:val="99"/>
     <w:semiHidden/>
     <w:unhideWhenUsed/>
   </w:style>
-  <w:style w:type="character" w:customStyle="1" w:styleId="Heading1Char">
-    <w:name w:val="Heading 1 Char"/>
-    <w:basedOn w:val="DefaultParagraphFont"/>
-    <w:link w:val="Heading1"/>
+  <w:style w:type="character" w:customStyle="1" w:styleId="Overskrift1Tegn">
+    <w:name w:val="Overskrift 1 Tegn"/>
+    <w:basedOn w:val="Standardskriftforavsnitt"/>
+    <w:link w:val="Overskrift1"/>
     <w:uiPriority w:val="9"/>
     <w:rsid w:val="00A6452F"/>
     <w:rPr>
@@ -6417,10 +6126,10 @@
       <w:lang w:val="en-GB"/>
     </w:rPr>
   </w:style>
-  <w:style w:type="character" w:customStyle="1" w:styleId="Heading2Char">
-    <w:name w:val="Heading 2 Char"/>
-    <w:basedOn w:val="DefaultParagraphFont"/>
-    <w:link w:val="Heading2"/>
+  <w:style w:type="character" w:customStyle="1" w:styleId="Overskrift2Tegn">
+    <w:name w:val="Overskrift 2 Tegn"/>
+    <w:basedOn w:val="Standardskriftforavsnitt"/>
+    <w:link w:val="Overskrift2"/>
     <w:uiPriority w:val="9"/>
     <w:rsid w:val="00A6452F"/>
     <w:rPr>
@@ -6431,10 +6140,10 @@
       <w:lang w:val="en-GB"/>
     </w:rPr>
   </w:style>
-  <w:style w:type="character" w:customStyle="1" w:styleId="Heading3Char">
-    <w:name w:val="Heading 3 Char"/>
-    <w:basedOn w:val="DefaultParagraphFont"/>
-    <w:link w:val="Heading3"/>
+  <w:style w:type="character" w:customStyle="1" w:styleId="Overskrift3Tegn">
+    <w:name w:val="Overskrift 3 Tegn"/>
+    <w:basedOn w:val="Standardskriftforavsnitt"/>
+    <w:link w:val="Overskrift3"/>
     <w:uiPriority w:val="9"/>
     <w:rsid w:val="00AB01C3"/>
     <w:rPr>
@@ -6444,10 +6153,10 @@
       <w:lang w:val="en-GB"/>
     </w:rPr>
   </w:style>
-  <w:style w:type="character" w:customStyle="1" w:styleId="Heading4Char">
-    <w:name w:val="Heading 4 Char"/>
-    <w:basedOn w:val="DefaultParagraphFont"/>
-    <w:link w:val="Heading4"/>
+  <w:style w:type="character" w:customStyle="1" w:styleId="Overskrift4Tegn">
+    <w:name w:val="Overskrift 4 Tegn"/>
+    <w:basedOn w:val="Standardskriftforavsnitt"/>
+    <w:link w:val="Overskrift4"/>
     <w:uiPriority w:val="9"/>
     <w:rsid w:val="0079586D"/>
     <w:rPr>
@@ -6457,10 +6166,10 @@
       <w:color w:val="808080" w:themeColor="accent4"/>
     </w:rPr>
   </w:style>
-  <w:style w:type="character" w:customStyle="1" w:styleId="Heading5Char">
-    <w:name w:val="Heading 5 Char"/>
-    <w:basedOn w:val="DefaultParagraphFont"/>
-    <w:link w:val="Heading5"/>
+  <w:style w:type="character" w:customStyle="1" w:styleId="Overskrift5Tegn">
+    <w:name w:val="Overskrift 5 Tegn"/>
+    <w:basedOn w:val="Standardskriftforavsnitt"/>
+    <w:link w:val="Overskrift5"/>
     <w:uiPriority w:val="9"/>
     <w:rsid w:val="0079586D"/>
     <w:rPr>
@@ -6468,11 +6177,11 @@
       <w:color w:val="808080" w:themeColor="accent4"/>
     </w:rPr>
   </w:style>
-  <w:style w:type="paragraph" w:styleId="Title">
+  <w:style w:type="paragraph" w:styleId="Tittel">
     <w:name w:val="Title"/>
     <w:basedOn w:val="Normal"/>
     <w:next w:val="Normal"/>
-    <w:link w:val="TitleChar"/>
+    <w:link w:val="TittelTegn"/>
     <w:uiPriority w:val="10"/>
     <w:qFormat/>
     <w:rsid w:val="004F2235"/>
@@ -6487,10 +6196,10 @@
       <w:szCs w:val="56"/>
     </w:rPr>
   </w:style>
-  <w:style w:type="character" w:customStyle="1" w:styleId="TitleChar">
-    <w:name w:val="Title Char"/>
-    <w:basedOn w:val="DefaultParagraphFont"/>
-    <w:link w:val="Title"/>
+  <w:style w:type="character" w:customStyle="1" w:styleId="TittelTegn">
+    <w:name w:val="Tittel Tegn"/>
+    <w:basedOn w:val="Standardskriftforavsnitt"/>
+    <w:link w:val="Tittel"/>
     <w:uiPriority w:val="10"/>
     <w:rsid w:val="004F2235"/>
     <w:rPr>
@@ -6501,11 +6210,11 @@
       <w:szCs w:val="56"/>
     </w:rPr>
   </w:style>
-  <w:style w:type="paragraph" w:styleId="Subtitle">
+  <w:style w:type="paragraph" w:styleId="Undertittel">
     <w:name w:val="Subtitle"/>
     <w:basedOn w:val="Normal"/>
     <w:next w:val="Normal"/>
-    <w:link w:val="SubtitleChar"/>
+    <w:link w:val="UndertittelTegn"/>
     <w:uiPriority w:val="11"/>
     <w:qFormat/>
     <w:rsid w:val="004F2235"/>
@@ -6520,10 +6229,10 @@
       <w:spacing w:val="15"/>
     </w:rPr>
   </w:style>
-  <w:style w:type="character" w:customStyle="1" w:styleId="SubtitleChar">
-    <w:name w:val="Subtitle Char"/>
-    <w:basedOn w:val="DefaultParagraphFont"/>
-    <w:link w:val="Subtitle"/>
+  <w:style w:type="character" w:customStyle="1" w:styleId="UndertittelTegn">
+    <w:name w:val="Undertittel Tegn"/>
+    <w:basedOn w:val="Standardskriftforavsnitt"/>
+    <w:link w:val="Undertittel"/>
     <w:uiPriority w:val="11"/>
     <w:rsid w:val="004F2235"/>
     <w:rPr>
@@ -6532,9 +6241,9 @@
       <w:spacing w:val="15"/>
     </w:rPr>
   </w:style>
-  <w:style w:type="character" w:styleId="Emphasis">
+  <w:style w:type="character" w:styleId="Utheving">
     <w:name w:val="Emphasis"/>
-    <w:basedOn w:val="DefaultParagraphFont"/>
+    <w:basedOn w:val="Standardskriftforavsnitt"/>
     <w:uiPriority w:val="20"/>
     <w:qFormat/>
     <w:rsid w:val="004F2235"/>
@@ -6543,9 +6252,9 @@
       <w:iCs/>
     </w:rPr>
   </w:style>
-  <w:style w:type="paragraph" w:styleId="NoSpacing">
+  <w:style w:type="paragraph" w:styleId="Ingenmellomrom">
     <w:name w:val="No Spacing"/>
-    <w:link w:val="NoSpacingChar"/>
+    <w:link w:val="IngenmellomromTegn"/>
     <w:uiPriority w:val="1"/>
     <w:qFormat/>
     <w:rsid w:val="004222A5"/>
@@ -6556,11 +6265,11 @@
       <w:sz w:val="22"/>
     </w:rPr>
   </w:style>
-  <w:style w:type="paragraph" w:styleId="Quote">
+  <w:style w:type="paragraph" w:styleId="Sitat">
     <w:name w:val="Quote"/>
     <w:basedOn w:val="Normal"/>
     <w:next w:val="Normal"/>
-    <w:link w:val="QuoteChar"/>
+    <w:link w:val="SitatTegn"/>
     <w:uiPriority w:val="29"/>
     <w:qFormat/>
     <w:rsid w:val="00557178"/>
@@ -6574,10 +6283,10 @@
       <w:color w:val="020245"/>
     </w:rPr>
   </w:style>
-  <w:style w:type="character" w:customStyle="1" w:styleId="QuoteChar">
-    <w:name w:val="Quote Char"/>
-    <w:basedOn w:val="DefaultParagraphFont"/>
-    <w:link w:val="Quote"/>
+  <w:style w:type="character" w:customStyle="1" w:styleId="SitatTegn">
+    <w:name w:val="Sitat Tegn"/>
+    <w:basedOn w:val="Standardskriftforavsnitt"/>
+    <w:link w:val="Sitat"/>
     <w:uiPriority w:val="29"/>
     <w:rsid w:val="00557178"/>
     <w:rPr>
@@ -6586,9 +6295,9 @@
       <w:color w:val="020245"/>
     </w:rPr>
   </w:style>
-  <w:style w:type="character" w:styleId="SubtleEmphasis">
+  <w:style w:type="character" w:styleId="Svakutheving">
     <w:name w:val="Subtle Emphasis"/>
-    <w:basedOn w:val="DefaultParagraphFont"/>
+    <w:basedOn w:val="Standardskriftforavsnitt"/>
     <w:uiPriority w:val="19"/>
     <w:qFormat/>
     <w:rsid w:val="004F2235"/>
@@ -6598,10 +6307,10 @@
       <w:color w:val="404040" w:themeColor="text1" w:themeTint="BF"/>
     </w:rPr>
   </w:style>
-  <w:style w:type="paragraph" w:styleId="Header">
+  <w:style w:type="paragraph" w:styleId="Topptekst">
     <w:name w:val="header"/>
     <w:basedOn w:val="Normal"/>
-    <w:link w:val="HeaderChar"/>
+    <w:link w:val="TopptekstTegn"/>
     <w:uiPriority w:val="99"/>
     <w:unhideWhenUsed/>
     <w:rsid w:val="000B4D4C"/>
@@ -6612,17 +6321,17 @@
       </w:tabs>
     </w:pPr>
   </w:style>
-  <w:style w:type="character" w:customStyle="1" w:styleId="HeaderChar">
-    <w:name w:val="Header Char"/>
-    <w:basedOn w:val="DefaultParagraphFont"/>
-    <w:link w:val="Header"/>
+  <w:style w:type="character" w:customStyle="1" w:styleId="TopptekstTegn">
+    <w:name w:val="Topptekst Tegn"/>
+    <w:basedOn w:val="Standardskriftforavsnitt"/>
+    <w:link w:val="Topptekst"/>
     <w:uiPriority w:val="99"/>
     <w:rsid w:val="000B4D4C"/>
   </w:style>
-  <w:style w:type="paragraph" w:styleId="Footer">
+  <w:style w:type="paragraph" w:styleId="Bunntekst">
     <w:name w:val="footer"/>
     <w:basedOn w:val="Normal"/>
-    <w:link w:val="FooterChar"/>
+    <w:link w:val="BunntekstTegn"/>
     <w:uiPriority w:val="99"/>
     <w:unhideWhenUsed/>
     <w:rsid w:val="000B4D4C"/>
@@ -6633,16 +6342,16 @@
       </w:tabs>
     </w:pPr>
   </w:style>
-  <w:style w:type="character" w:customStyle="1" w:styleId="FooterChar">
-    <w:name w:val="Footer Char"/>
-    <w:basedOn w:val="DefaultParagraphFont"/>
-    <w:link w:val="Footer"/>
+  <w:style w:type="character" w:customStyle="1" w:styleId="BunntekstTegn">
+    <w:name w:val="Bunntekst Tegn"/>
+    <w:basedOn w:val="Standardskriftforavsnitt"/>
+    <w:link w:val="Bunntekst"/>
     <w:uiPriority w:val="99"/>
     <w:rsid w:val="000B4D4C"/>
   </w:style>
-  <w:style w:type="character" w:styleId="PlaceholderText">
+  <w:style w:type="character" w:styleId="Plassholdertekst">
     <w:name w:val="Placeholder Text"/>
-    <w:basedOn w:val="DefaultParagraphFont"/>
+    <w:basedOn w:val="Standardskriftforavsnitt"/>
     <w:uiPriority w:val="99"/>
     <w:semiHidden/>
     <w:rsid w:val="000B4D4C"/>
@@ -6650,7 +6359,7 @@
       <w:color w:val="808080"/>
     </w:rPr>
   </w:style>
-  <w:style w:type="paragraph" w:styleId="ListParagraph">
+  <w:style w:type="paragraph" w:styleId="Listeavsnitt">
     <w:name w:val="List Paragraph"/>
     <w:basedOn w:val="Normal"/>
     <w:uiPriority w:val="34"/>
@@ -6661,9 +6370,9 @@
       <w:contextualSpacing/>
     </w:pPr>
   </w:style>
-  <w:style w:type="paragraph" w:styleId="TOCHeading">
+  <w:style w:type="paragraph" w:styleId="Overskriftforinnholdsfortegnelse">
     <w:name w:val="TOC Heading"/>
-    <w:basedOn w:val="Heading1"/>
+    <w:basedOn w:val="Overskrift1"/>
     <w:next w:val="Normal"/>
     <w:uiPriority w:val="39"/>
     <w:unhideWhenUsed/>
@@ -6677,7 +6386,7 @@
       <w:color w:val="A5A5A5" w:themeColor="accent1" w:themeShade="BF"/>
     </w:rPr>
   </w:style>
-  <w:style w:type="paragraph" w:styleId="TOC1">
+  <w:style w:type="paragraph" w:styleId="INNH1">
     <w:name w:val="toc 1"/>
     <w:basedOn w:val="Normal"/>
     <w:next w:val="Normal"/>
@@ -6689,7 +6398,7 @@
       <w:spacing w:after="100"/>
     </w:pPr>
   </w:style>
-  <w:style w:type="paragraph" w:styleId="TOC2">
+  <w:style w:type="paragraph" w:styleId="INNH2">
     <w:name w:val="toc 2"/>
     <w:basedOn w:val="Normal"/>
     <w:next w:val="Normal"/>
@@ -6702,7 +6411,7 @@
       <w:ind w:left="200"/>
     </w:pPr>
   </w:style>
-  <w:style w:type="paragraph" w:styleId="TOC3">
+  <w:style w:type="paragraph" w:styleId="INNH3">
     <w:name w:val="toc 3"/>
     <w:basedOn w:val="Normal"/>
     <w:next w:val="Normal"/>
@@ -6715,9 +6424,9 @@
       <w:ind w:left="400"/>
     </w:pPr>
   </w:style>
-  <w:style w:type="character" w:styleId="Hyperlink">
+  <w:style w:type="character" w:styleId="Hyperkobling">
     <w:name w:val="Hyperlink"/>
-    <w:basedOn w:val="DefaultParagraphFont"/>
+    <w:basedOn w:val="Standardskriftforavsnitt"/>
     <w:uiPriority w:val="99"/>
     <w:unhideWhenUsed/>
     <w:rsid w:val="00645760"/>
@@ -6726,20 +6435,20 @@
       <w:u w:val="single"/>
     </w:rPr>
   </w:style>
-  <w:style w:type="character" w:customStyle="1" w:styleId="NoSpacingChar">
-    <w:name w:val="No Spacing Char"/>
-    <w:basedOn w:val="DefaultParagraphFont"/>
-    <w:link w:val="NoSpacing"/>
+  <w:style w:type="character" w:customStyle="1" w:styleId="IngenmellomromTegn">
+    <w:name w:val="Ingen mellomrom Tegn"/>
+    <w:basedOn w:val="Standardskriftforavsnitt"/>
+    <w:link w:val="Ingenmellomrom"/>
     <w:uiPriority w:val="1"/>
     <w:rsid w:val="004222A5"/>
     <w:rPr>
       <w:sz w:val="22"/>
     </w:rPr>
   </w:style>
-  <w:style w:type="paragraph" w:styleId="BalloonText">
+  <w:style w:type="paragraph" w:styleId="Bobletekst">
     <w:name w:val="Balloon Text"/>
     <w:basedOn w:val="Normal"/>
-    <w:link w:val="BalloonTextChar"/>
+    <w:link w:val="BobletekstTegn"/>
     <w:uiPriority w:val="99"/>
     <w:semiHidden/>
     <w:unhideWhenUsed/>
@@ -6750,10 +6459,10 @@
       <w:szCs w:val="18"/>
     </w:rPr>
   </w:style>
-  <w:style w:type="character" w:customStyle="1" w:styleId="BalloonTextChar">
-    <w:name w:val="Balloon Text Char"/>
-    <w:basedOn w:val="DefaultParagraphFont"/>
-    <w:link w:val="BalloonText"/>
+  <w:style w:type="character" w:customStyle="1" w:styleId="BobletekstTegn">
+    <w:name w:val="Bobletekst Tegn"/>
+    <w:basedOn w:val="Standardskriftforavsnitt"/>
+    <w:link w:val="Bobletekst"/>
     <w:uiPriority w:val="99"/>
     <w:semiHidden/>
     <w:rsid w:val="00603B88"/>
@@ -6763,12 +6472,13 @@
       <w:szCs w:val="18"/>
     </w:rPr>
   </w:style>
-  <w:style w:type="table" w:styleId="TableGrid">
+  <w:style w:type="table" w:styleId="Tabellrutenett">
     <w:name w:val="Table Grid"/>
-    <w:basedOn w:val="TableNormal"/>
+    <w:basedOn w:val="Vanligtabell"/>
     <w:uiPriority w:val="39"/>
     <w:rsid w:val="00B6395A"/>
     <w:tblPr>
+      <w:tblInd w:w="0" w:type="dxa"/>
       <w:tblBorders>
         <w:top w:val="single" w:sz="4" w:space="0" w:color="auto"/>
         <w:left w:val="single" w:sz="4" w:space="0" w:color="auto"/>
@@ -6777,16 +6487,29 @@
         <w:insideH w:val="single" w:sz="4" w:space="0" w:color="auto"/>
         <w:insideV w:val="single" w:sz="4" w:space="0" w:color="auto"/>
       </w:tblBorders>
+      <w:tblCellMar>
+        <w:top w:w="0" w:type="dxa"/>
+        <w:left w:w="108" w:type="dxa"/>
+        <w:bottom w:w="0" w:type="dxa"/>
+        <w:right w:w="108" w:type="dxa"/>
+      </w:tblCellMar>
     </w:tblPr>
   </w:style>
   <w:style w:type="table" w:customStyle="1" w:styleId="PlainTable31">
     <w:name w:val="Plain Table 31"/>
-    <w:basedOn w:val="TableNormal"/>
+    <w:basedOn w:val="Vanligtabell"/>
     <w:uiPriority w:val="43"/>
     <w:rsid w:val="00027DEF"/>
     <w:tblPr>
       <w:tblStyleRowBandSize w:val="1"/>
       <w:tblStyleColBandSize w:val="1"/>
+      <w:tblInd w:w="0" w:type="dxa"/>
+      <w:tblCellMar>
+        <w:top w:w="0" w:type="dxa"/>
+        <w:left w:w="108" w:type="dxa"/>
+        <w:bottom w:w="0" w:type="dxa"/>
+        <w:right w:w="108" w:type="dxa"/>
+      </w:tblCellMar>
     </w:tblPr>
     <w:tblStylePr w:type="firstRow">
       <w:rPr>
@@ -6869,9 +6592,9 @@
       </w:tcPr>
     </w:tblStylePr>
   </w:style>
-  <w:style w:type="character" w:styleId="FollowedHyperlink">
+  <w:style w:type="character" w:styleId="Fulgthyperkobling">
     <w:name w:val="FollowedHyperlink"/>
-    <w:basedOn w:val="DefaultParagraphFont"/>
+    <w:basedOn w:val="Standardskriftforavsnitt"/>
     <w:uiPriority w:val="99"/>
     <w:semiHidden/>
     <w:unhideWhenUsed/>
@@ -6881,10 +6604,10 @@
       <w:u w:val="single"/>
     </w:rPr>
   </w:style>
-  <w:style w:type="character" w:customStyle="1" w:styleId="Heading6Char">
-    <w:name w:val="Heading 6 Char"/>
-    <w:basedOn w:val="DefaultParagraphFont"/>
-    <w:link w:val="Heading6"/>
+  <w:style w:type="character" w:customStyle="1" w:styleId="Overskrift6Tegn">
+    <w:name w:val="Overskrift 6 Tegn"/>
+    <w:basedOn w:val="Standardskriftforavsnitt"/>
+    <w:link w:val="Overskrift6"/>
     <w:uiPriority w:val="9"/>
     <w:rsid w:val="0079586D"/>
     <w:rPr>
@@ -6892,11 +6615,11 @@
       <w:color w:val="808080" w:themeColor="accent4"/>
     </w:rPr>
   </w:style>
-  <w:style w:type="paragraph" w:styleId="IntenseQuote">
+  <w:style w:type="paragraph" w:styleId="Sterktsitat">
     <w:name w:val="Intense Quote"/>
     <w:basedOn w:val="Normal"/>
     <w:next w:val="Normal"/>
-    <w:link w:val="IntenseQuoteChar"/>
+    <w:link w:val="SterktsitatTegn"/>
     <w:uiPriority w:val="30"/>
     <w:qFormat/>
     <w:rsid w:val="00557178"/>
@@ -6915,10 +6638,10 @@
       <w:color w:val="020245"/>
     </w:rPr>
   </w:style>
-  <w:style w:type="character" w:customStyle="1" w:styleId="IntenseQuoteChar">
-    <w:name w:val="Intense Quote Char"/>
-    <w:basedOn w:val="DefaultParagraphFont"/>
-    <w:link w:val="IntenseQuote"/>
+  <w:style w:type="character" w:customStyle="1" w:styleId="SterktsitatTegn">
+    <w:name w:val="Sterkt sitat Tegn"/>
+    <w:basedOn w:val="Standardskriftforavsnitt"/>
+    <w:link w:val="Sterktsitat"/>
     <w:uiPriority w:val="30"/>
     <w:rsid w:val="00557178"/>
     <w:rPr>
@@ -6929,7 +6652,7 @@
   </w:style>
   <w:style w:type="character" w:customStyle="1" w:styleId="UnresolvedMention1">
     <w:name w:val="Unresolved Mention1"/>
-    <w:basedOn w:val="DefaultParagraphFont"/>
+    <w:basedOn w:val="Standardskriftforavsnitt"/>
     <w:uiPriority w:val="99"/>
     <w:semiHidden/>
     <w:unhideWhenUsed/>
@@ -6956,7 +6679,7 @@
       <w:lang w:eastAsia="en-GB"/>
     </w:rPr>
   </w:style>
-  <w:style w:type="character" w:styleId="IntenseEmphasis">
+  <w:style w:type="character" w:styleId="Sterkutheving">
     <w:name w:val="Intense Emphasis"/>
     <w:uiPriority w:val="21"/>
     <w:qFormat/>
@@ -6969,7 +6692,7 @@
       <w:spacing w:val="10"/>
     </w:rPr>
   </w:style>
-  <w:style w:type="paragraph" w:styleId="TOC4">
+  <w:style w:type="paragraph" w:styleId="INNH4">
     <w:name w:val="toc 4"/>
     <w:basedOn w:val="Normal"/>
     <w:next w:val="Normal"/>
@@ -6987,7 +6710,7 @@
       <w:lang w:eastAsia="en-GB"/>
     </w:rPr>
   </w:style>
-  <w:style w:type="paragraph" w:styleId="TOC5">
+  <w:style w:type="paragraph" w:styleId="INNH5">
     <w:name w:val="toc 5"/>
     <w:basedOn w:val="Normal"/>
     <w:next w:val="Normal"/>
@@ -7005,7 +6728,7 @@
       <w:lang w:eastAsia="en-GB"/>
     </w:rPr>
   </w:style>
-  <w:style w:type="paragraph" w:styleId="TOC6">
+  <w:style w:type="paragraph" w:styleId="INNH6">
     <w:name w:val="toc 6"/>
     <w:basedOn w:val="Normal"/>
     <w:next w:val="Normal"/>
@@ -7023,7 +6746,7 @@
       <w:lang w:eastAsia="en-GB"/>
     </w:rPr>
   </w:style>
-  <w:style w:type="paragraph" w:styleId="TOC7">
+  <w:style w:type="paragraph" w:styleId="INNH7">
     <w:name w:val="toc 7"/>
     <w:basedOn w:val="Normal"/>
     <w:next w:val="Normal"/>
@@ -7041,7 +6764,7 @@
       <w:lang w:eastAsia="en-GB"/>
     </w:rPr>
   </w:style>
-  <w:style w:type="paragraph" w:styleId="TOC8">
+  <w:style w:type="paragraph" w:styleId="INNH8">
     <w:name w:val="toc 8"/>
     <w:basedOn w:val="Normal"/>
     <w:next w:val="Normal"/>
@@ -7059,7 +6782,7 @@
       <w:lang w:eastAsia="en-GB"/>
     </w:rPr>
   </w:style>
-  <w:style w:type="paragraph" w:styleId="TOC9">
+  <w:style w:type="paragraph" w:styleId="INNH9">
     <w:name w:val="toc 9"/>
     <w:basedOn w:val="Normal"/>
     <w:next w:val="Normal"/>
@@ -7077,9 +6800,9 @@
       <w:lang w:eastAsia="en-GB"/>
     </w:rPr>
   </w:style>
-  <w:style w:type="character" w:styleId="CommentReference">
+  <w:style w:type="character" w:styleId="Merknadsreferanse">
     <w:name w:val="annotation reference"/>
-    <w:basedOn w:val="DefaultParagraphFont"/>
+    <w:basedOn w:val="Standardskriftforavsnitt"/>
     <w:uiPriority w:val="99"/>
     <w:semiHidden/>
     <w:unhideWhenUsed/>
@@ -7089,10 +6812,10 @@
       <w:szCs w:val="16"/>
     </w:rPr>
   </w:style>
-  <w:style w:type="paragraph" w:styleId="CommentText">
+  <w:style w:type="paragraph" w:styleId="Merknadstekst">
     <w:name w:val="annotation text"/>
     <w:basedOn w:val="Normal"/>
-    <w:link w:val="CommentTextChar"/>
+    <w:link w:val="MerknadstekstTegn"/>
     <w:uiPriority w:val="99"/>
     <w:semiHidden/>
     <w:unhideWhenUsed/>
@@ -7101,10 +6824,10 @@
       <w:sz w:val="20"/>
     </w:rPr>
   </w:style>
-  <w:style w:type="character" w:customStyle="1" w:styleId="CommentTextChar">
-    <w:name w:val="Comment Text Char"/>
-    <w:basedOn w:val="DefaultParagraphFont"/>
-    <w:link w:val="CommentText"/>
+  <w:style w:type="character" w:customStyle="1" w:styleId="MerknadstekstTegn">
+    <w:name w:val="Merknadstekst Tegn"/>
+    <w:basedOn w:val="Standardskriftforavsnitt"/>
+    <w:link w:val="Merknadstekst"/>
     <w:uiPriority w:val="99"/>
     <w:semiHidden/>
     <w:rsid w:val="00FB2D73"/>
@@ -7112,11 +6835,11 @@
       <w:lang w:val="en-GB"/>
     </w:rPr>
   </w:style>
-  <w:style w:type="paragraph" w:styleId="CommentSubject">
+  <w:style w:type="paragraph" w:styleId="Kommentaremne">
     <w:name w:val="annotation subject"/>
-    <w:basedOn w:val="CommentText"/>
-    <w:next w:val="CommentText"/>
-    <w:link w:val="CommentSubjectChar"/>
+    <w:basedOn w:val="Merknadstekst"/>
+    <w:next w:val="Merknadstekst"/>
+    <w:link w:val="KommentaremneTegn"/>
     <w:uiPriority w:val="99"/>
     <w:semiHidden/>
     <w:unhideWhenUsed/>
@@ -7126,10 +6849,10 @@
       <w:bCs/>
     </w:rPr>
   </w:style>
-  <w:style w:type="character" w:customStyle="1" w:styleId="CommentSubjectChar">
-    <w:name w:val="Comment Subject Char"/>
-    <w:basedOn w:val="CommentTextChar"/>
-    <w:link w:val="CommentSubject"/>
+  <w:style w:type="character" w:customStyle="1" w:styleId="KommentaremneTegn">
+    <w:name w:val="Kommentaremne Tegn"/>
+    <w:basedOn w:val="MerknadstekstTegn"/>
+    <w:link w:val="Kommentaremne"/>
     <w:uiPriority w:val="99"/>
     <w:semiHidden/>
     <w:rsid w:val="00FB2D73"/>
@@ -7139,7 +6862,7 @@
       <w:lang w:val="en-GB"/>
     </w:rPr>
   </w:style>
-  <w:style w:type="paragraph" w:styleId="Revision">
+  <w:style w:type="paragraph" w:styleId="Revisjon">
     <w:name w:val="Revision"/>
     <w:hidden/>
     <w:uiPriority w:val="99"/>
@@ -7348,7 +7071,7 @@
   <a:extraClrSchemeLst/>
   <a:extLst>
     <a:ext uri="{05A4C25C-085E-4340-85A3-A5531E510DB2}">
-      <thm15:themeFamily xmlns:thm15="http://schemas.microsoft.com/office/thememl/2012/main" name="Office Theme" id="{62F939B6-93AF-4DB8-9C6B-D6C7DFDC589F}" vid="{4A3C46E8-61CC-4603-A589-7422A47A8E4A}"/>
+      <thm15:themeFamily xmlns:thm15="http://schemas.microsoft.com/office/thememl/2012/main" xmlns="" name="Office Theme" id="{62F939B6-93AF-4DB8-9C6B-D6C7DFDC589F}" vid="{4A3C46E8-61CC-4603-A589-7422A47A8E4A}"/>
     </a:ext>
   </a:extLst>
 </a:theme>

</xml_diff>